<commit_message>
Updated and implemented few features
</commit_message>
<xml_diff>
--- a/SED-APT 2025B - Report Template.docx
+++ b/SED-APT 2025B - Report Template.docx
@@ -873,8 +873,13 @@
       <w:pPr>
         <w:pStyle w:val="Heading1"/>
       </w:pPr>
-      <w:r>
-        <w:t xml:space="preserve">II. </w:t>
+      <w:proofErr w:type="spellStart"/>
+      <w:r>
+        <w:t>II</w:t>
+      </w:r>
+      <w:proofErr w:type="spellEnd"/>
+      <w:r>
+        <w:t xml:space="preserve">. </w:t>
       </w:r>
       <w:r>
         <w:t>APPLICATION DESIGN AND DEVELOPMENT</w:t>
@@ -1451,12 +1456,21 @@
                 <w:lang w:eastAsia="ko-KR"/>
               </w:rPr>
             </w:pPr>
-            <w:r>
-              <w:rPr>
-                <w:rFonts w:cstheme="minorHAnsi"/>
-                <w:lang w:eastAsia="ko-KR"/>
-              </w:rPr>
-              <w:t>fullName: string</w:t>
+            <w:proofErr w:type="spellStart"/>
+            <w:r>
+              <w:rPr>
+                <w:rFonts w:cstheme="minorHAnsi"/>
+                <w:lang w:eastAsia="ko-KR"/>
+              </w:rPr>
+              <w:t>fullName</w:t>
+            </w:r>
+            <w:proofErr w:type="spellEnd"/>
+            <w:r>
+              <w:rPr>
+                <w:rFonts w:cstheme="minorHAnsi"/>
+                <w:lang w:eastAsia="ko-KR"/>
+              </w:rPr>
+              <w:t>: string</w:t>
             </w:r>
           </w:p>
         </w:tc>
@@ -1601,12 +1615,21 @@
                 <w:lang w:eastAsia="ko-KR"/>
               </w:rPr>
             </w:pPr>
-            <w:r>
-              <w:rPr>
-                <w:rFonts w:cstheme="minorHAnsi"/>
-                <w:lang w:eastAsia="ko-KR"/>
-              </w:rPr>
-              <w:t>phoneNumber: string</w:t>
+            <w:proofErr w:type="spellStart"/>
+            <w:r>
+              <w:rPr>
+                <w:rFonts w:cstheme="minorHAnsi"/>
+                <w:lang w:eastAsia="ko-KR"/>
+              </w:rPr>
+              <w:t>phoneNumber</w:t>
+            </w:r>
+            <w:proofErr w:type="spellEnd"/>
+            <w:r>
+              <w:rPr>
+                <w:rFonts w:cstheme="minorHAnsi"/>
+                <w:lang w:eastAsia="ko-KR"/>
+              </w:rPr>
+              <w:t>: string</w:t>
             </w:r>
           </w:p>
         </w:tc>
@@ -1676,12 +1699,21 @@
                 <w:lang w:eastAsia="ko-KR"/>
               </w:rPr>
             </w:pPr>
-            <w:r>
-              <w:rPr>
-                <w:rFonts w:cstheme="minorHAnsi"/>
-                <w:lang w:eastAsia="ko-KR"/>
-              </w:rPr>
-              <w:t>idType: string</w:t>
+            <w:proofErr w:type="spellStart"/>
+            <w:r>
+              <w:rPr>
+                <w:rFonts w:cstheme="minorHAnsi"/>
+                <w:lang w:eastAsia="ko-KR"/>
+              </w:rPr>
+              <w:t>idType</w:t>
+            </w:r>
+            <w:proofErr w:type="spellEnd"/>
+            <w:r>
+              <w:rPr>
+                <w:rFonts w:cstheme="minorHAnsi"/>
+                <w:lang w:eastAsia="ko-KR"/>
+              </w:rPr>
+              <w:t>: string</w:t>
             </w:r>
           </w:p>
         </w:tc>
@@ -1751,12 +1783,21 @@
                 <w:lang w:eastAsia="ko-KR"/>
               </w:rPr>
             </w:pPr>
-            <w:r>
-              <w:rPr>
-                <w:rFonts w:cstheme="minorHAnsi"/>
-                <w:lang w:eastAsia="ko-KR"/>
-              </w:rPr>
-              <w:t>idNumber: string</w:t>
+            <w:proofErr w:type="spellStart"/>
+            <w:r>
+              <w:rPr>
+                <w:rFonts w:cstheme="minorHAnsi"/>
+                <w:lang w:eastAsia="ko-KR"/>
+              </w:rPr>
+              <w:t>idNumber</w:t>
+            </w:r>
+            <w:proofErr w:type="spellEnd"/>
+            <w:r>
+              <w:rPr>
+                <w:rFonts w:cstheme="minorHAnsi"/>
+                <w:lang w:eastAsia="ko-KR"/>
+              </w:rPr>
+              <w:t>: string</w:t>
             </w:r>
           </w:p>
         </w:tc>
@@ -1826,12 +1867,21 @@
                 <w:lang w:eastAsia="ko-KR"/>
               </w:rPr>
             </w:pPr>
-            <w:r>
-              <w:rPr>
-                <w:rFonts w:cstheme="minorHAnsi"/>
-                <w:lang w:eastAsia="ko-KR"/>
-              </w:rPr>
-              <w:t>licenseNumber: string</w:t>
+            <w:proofErr w:type="spellStart"/>
+            <w:r>
+              <w:rPr>
+                <w:rFonts w:cstheme="minorHAnsi"/>
+                <w:lang w:eastAsia="ko-KR"/>
+              </w:rPr>
+              <w:t>licenseNumber</w:t>
+            </w:r>
+            <w:proofErr w:type="spellEnd"/>
+            <w:r>
+              <w:rPr>
+                <w:rFonts w:cstheme="minorHAnsi"/>
+                <w:lang w:eastAsia="ko-KR"/>
+              </w:rPr>
+              <w:t>: string</w:t>
             </w:r>
           </w:p>
         </w:tc>
@@ -1901,12 +1951,21 @@
                 <w:lang w:eastAsia="ko-KR"/>
               </w:rPr>
             </w:pPr>
-            <w:r>
-              <w:rPr>
-                <w:rFonts w:cstheme="minorHAnsi"/>
-                <w:lang w:eastAsia="ko-KR"/>
-              </w:rPr>
-              <w:t>licenseExpiry: string</w:t>
+            <w:proofErr w:type="spellStart"/>
+            <w:r>
+              <w:rPr>
+                <w:rFonts w:cstheme="minorHAnsi"/>
+                <w:lang w:eastAsia="ko-KR"/>
+              </w:rPr>
+              <w:t>licenseExpiry</w:t>
+            </w:r>
+            <w:proofErr w:type="spellEnd"/>
+            <w:r>
+              <w:rPr>
+                <w:rFonts w:cstheme="minorHAnsi"/>
+                <w:lang w:eastAsia="ko-KR"/>
+              </w:rPr>
+              <w:t>: string</w:t>
             </w:r>
           </w:p>
         </w:tc>
@@ -1976,12 +2035,21 @@
                 <w:lang w:eastAsia="ko-KR"/>
               </w:rPr>
             </w:pPr>
-            <w:r>
-              <w:rPr>
-                <w:rFonts w:cstheme="minorHAnsi"/>
-                <w:lang w:eastAsia="ko-KR"/>
-              </w:rPr>
-              <w:t>creditPoints: double</w:t>
+            <w:proofErr w:type="spellStart"/>
+            <w:r>
+              <w:rPr>
+                <w:rFonts w:cstheme="minorHAnsi"/>
+                <w:lang w:eastAsia="ko-KR"/>
+              </w:rPr>
+              <w:t>creditPoints</w:t>
+            </w:r>
+            <w:proofErr w:type="spellEnd"/>
+            <w:r>
+              <w:rPr>
+                <w:rFonts w:cstheme="minorHAnsi"/>
+                <w:lang w:eastAsia="ko-KR"/>
+              </w:rPr>
+              <w:t>: double</w:t>
             </w:r>
           </w:p>
         </w:tc>
@@ -2133,12 +2201,21 @@
                 <w:lang w:eastAsia="ko-KR"/>
               </w:rPr>
             </w:pPr>
-            <w:r>
-              <w:rPr>
-                <w:rFonts w:cstheme="minorHAnsi"/>
-                <w:lang w:eastAsia="ko-KR"/>
-              </w:rPr>
-              <w:t>getUsername(): string</w:t>
+            <w:proofErr w:type="spellStart"/>
+            <w:r>
+              <w:rPr>
+                <w:rFonts w:cstheme="minorHAnsi"/>
+                <w:lang w:eastAsia="ko-KR"/>
+              </w:rPr>
+              <w:t>getUsername</w:t>
+            </w:r>
+            <w:proofErr w:type="spellEnd"/>
+            <w:r>
+              <w:rPr>
+                <w:rFonts w:cstheme="minorHAnsi"/>
+                <w:lang w:eastAsia="ko-KR"/>
+              </w:rPr>
+              <w:t>(): string</w:t>
             </w:r>
           </w:p>
         </w:tc>
@@ -2208,12 +2285,21 @@
                 <w:lang w:eastAsia="ko-KR"/>
               </w:rPr>
             </w:pPr>
-            <w:r>
-              <w:rPr>
-                <w:rFonts w:cstheme="minorHAnsi"/>
-                <w:lang w:eastAsia="ko-KR"/>
-              </w:rPr>
-              <w:t>getCreditPoints(): double</w:t>
+            <w:proofErr w:type="spellStart"/>
+            <w:r>
+              <w:rPr>
+                <w:rFonts w:cstheme="minorHAnsi"/>
+                <w:lang w:eastAsia="ko-KR"/>
+              </w:rPr>
+              <w:t>getCreditPoints</w:t>
+            </w:r>
+            <w:proofErr w:type="spellEnd"/>
+            <w:r>
+              <w:rPr>
+                <w:rFonts w:cstheme="minorHAnsi"/>
+                <w:lang w:eastAsia="ko-KR"/>
+              </w:rPr>
+              <w:t>(): double</w:t>
             </w:r>
           </w:p>
         </w:tc>
@@ -2283,12 +2369,21 @@
                 <w:lang w:eastAsia="ko-KR"/>
               </w:rPr>
             </w:pPr>
-            <w:r>
-              <w:rPr>
-                <w:rFonts w:cstheme="minorHAnsi"/>
-                <w:lang w:eastAsia="ko-KR"/>
-              </w:rPr>
-              <w:t>hasValidLicense(): bool</w:t>
+            <w:proofErr w:type="spellStart"/>
+            <w:r>
+              <w:rPr>
+                <w:rFonts w:cstheme="minorHAnsi"/>
+                <w:lang w:eastAsia="ko-KR"/>
+              </w:rPr>
+              <w:t>hasValidLicense</w:t>
+            </w:r>
+            <w:proofErr w:type="spellEnd"/>
+            <w:r>
+              <w:rPr>
+                <w:rFonts w:cstheme="minorHAnsi"/>
+                <w:lang w:eastAsia="ko-KR"/>
+              </w:rPr>
+              <w:t>(): bool</w:t>
             </w:r>
           </w:p>
         </w:tc>
@@ -2358,12 +2453,21 @@
                 <w:lang w:eastAsia="ko-KR"/>
               </w:rPr>
             </w:pPr>
-            <w:r>
-              <w:rPr>
-                <w:rFonts w:cstheme="minorHAnsi"/>
-                <w:lang w:eastAsia="ko-KR"/>
-              </w:rPr>
-              <w:t>setCreditPoints(): void</w:t>
+            <w:proofErr w:type="spellStart"/>
+            <w:r>
+              <w:rPr>
+                <w:rFonts w:cstheme="minorHAnsi"/>
+                <w:lang w:eastAsia="ko-KR"/>
+              </w:rPr>
+              <w:t>setCreditPoints</w:t>
+            </w:r>
+            <w:proofErr w:type="spellEnd"/>
+            <w:r>
+              <w:rPr>
+                <w:rFonts w:cstheme="minorHAnsi"/>
+                <w:lang w:eastAsia="ko-KR"/>
+              </w:rPr>
+              <w:t>(): void</w:t>
             </w:r>
           </w:p>
         </w:tc>
@@ -2673,12 +2777,21 @@
                 <w:lang w:eastAsia="ko-KR"/>
               </w:rPr>
             </w:pPr>
-            <w:r>
-              <w:rPr>
-                <w:rFonts w:cstheme="minorHAnsi"/>
-                <w:lang w:eastAsia="ko-KR"/>
-              </w:rPr>
-              <w:t>currentUser: User*</w:t>
+            <w:proofErr w:type="spellStart"/>
+            <w:r>
+              <w:rPr>
+                <w:rFonts w:cstheme="minorHAnsi"/>
+                <w:lang w:eastAsia="ko-KR"/>
+              </w:rPr>
+              <w:t>currentUser</w:t>
+            </w:r>
+            <w:proofErr w:type="spellEnd"/>
+            <w:r>
+              <w:rPr>
+                <w:rFonts w:cstheme="minorHAnsi"/>
+                <w:lang w:eastAsia="ko-KR"/>
+              </w:rPr>
+              <w:t>: User*</w:t>
             </w:r>
           </w:p>
         </w:tc>
@@ -2830,12 +2943,21 @@
                 <w:lang w:eastAsia="ko-KR"/>
               </w:rPr>
             </w:pPr>
-            <w:r>
-              <w:rPr>
-                <w:rFonts w:cstheme="minorHAnsi"/>
-                <w:lang w:eastAsia="ko-KR"/>
-              </w:rPr>
-              <w:t>adminLogin(): bool</w:t>
+            <w:proofErr w:type="spellStart"/>
+            <w:r>
+              <w:rPr>
+                <w:rFonts w:cstheme="minorHAnsi"/>
+                <w:lang w:eastAsia="ko-KR"/>
+              </w:rPr>
+              <w:t>adminLogin</w:t>
+            </w:r>
+            <w:proofErr w:type="spellEnd"/>
+            <w:r>
+              <w:rPr>
+                <w:rFonts w:cstheme="minorHAnsi"/>
+                <w:lang w:eastAsia="ko-KR"/>
+              </w:rPr>
+              <w:t>(): bool</w:t>
             </w:r>
           </w:p>
         </w:tc>
@@ -2905,12 +3027,21 @@
                 <w:lang w:eastAsia="ko-KR"/>
               </w:rPr>
             </w:pPr>
-            <w:r>
-              <w:rPr>
-                <w:rFonts w:cstheme="minorHAnsi"/>
-                <w:lang w:eastAsia="ko-KR"/>
-              </w:rPr>
-              <w:t>registerUser(): bool</w:t>
+            <w:proofErr w:type="spellStart"/>
+            <w:r>
+              <w:rPr>
+                <w:rFonts w:cstheme="minorHAnsi"/>
+                <w:lang w:eastAsia="ko-KR"/>
+              </w:rPr>
+              <w:t>registerUser</w:t>
+            </w:r>
+            <w:proofErr w:type="spellEnd"/>
+            <w:r>
+              <w:rPr>
+                <w:rFonts w:cstheme="minorHAnsi"/>
+                <w:lang w:eastAsia="ko-KR"/>
+              </w:rPr>
+              <w:t>(): bool</w:t>
             </w:r>
           </w:p>
         </w:tc>
@@ -2980,12 +3111,21 @@
                 <w:lang w:eastAsia="ko-KR"/>
               </w:rPr>
             </w:pPr>
-            <w:r>
-              <w:rPr>
-                <w:rFonts w:cstheme="minorHAnsi"/>
-                <w:lang w:eastAsia="ko-KR"/>
-              </w:rPr>
-              <w:t>validatePassword(): bool</w:t>
+            <w:proofErr w:type="spellStart"/>
+            <w:r>
+              <w:rPr>
+                <w:rFonts w:cstheme="minorHAnsi"/>
+                <w:lang w:eastAsia="ko-KR"/>
+              </w:rPr>
+              <w:t>validatePassword</w:t>
+            </w:r>
+            <w:proofErr w:type="spellEnd"/>
+            <w:r>
+              <w:rPr>
+                <w:rFonts w:cstheme="minorHAnsi"/>
+                <w:lang w:eastAsia="ko-KR"/>
+              </w:rPr>
+              <w:t>(): bool</w:t>
             </w:r>
           </w:p>
         </w:tc>
@@ -3055,12 +3195,21 @@
                 <w:lang w:eastAsia="ko-KR"/>
               </w:rPr>
             </w:pPr>
-            <w:r>
-              <w:rPr>
-                <w:rFonts w:cstheme="minorHAnsi"/>
-                <w:lang w:eastAsia="ko-KR"/>
-              </w:rPr>
-              <w:t>topUpCreditPoints(): bool</w:t>
+            <w:proofErr w:type="spellStart"/>
+            <w:r>
+              <w:rPr>
+                <w:rFonts w:cstheme="minorHAnsi"/>
+                <w:lang w:eastAsia="ko-KR"/>
+              </w:rPr>
+              <w:t>topUpCreditPoints</w:t>
+            </w:r>
+            <w:proofErr w:type="spellEnd"/>
+            <w:r>
+              <w:rPr>
+                <w:rFonts w:cstheme="minorHAnsi"/>
+                <w:lang w:eastAsia="ko-KR"/>
+              </w:rPr>
+              <w:t>(): bool</w:t>
             </w:r>
           </w:p>
         </w:tc>
@@ -3130,12 +3279,21 @@
                 <w:lang w:eastAsia="ko-KR"/>
               </w:rPr>
             </w:pPr>
-            <w:r>
-              <w:rPr>
-                <w:rFonts w:cstheme="minorHAnsi"/>
-                <w:lang w:eastAsia="ko-KR"/>
-              </w:rPr>
-              <w:t>deductCreditPoints(): bool</w:t>
+            <w:proofErr w:type="spellStart"/>
+            <w:r>
+              <w:rPr>
+                <w:rFonts w:cstheme="minorHAnsi"/>
+                <w:lang w:eastAsia="ko-KR"/>
+              </w:rPr>
+              <w:t>deductCreditPoints</w:t>
+            </w:r>
+            <w:proofErr w:type="spellEnd"/>
+            <w:r>
+              <w:rPr>
+                <w:rFonts w:cstheme="minorHAnsi"/>
+                <w:lang w:eastAsia="ko-KR"/>
+              </w:rPr>
+              <w:t>(): bool</w:t>
             </w:r>
           </w:p>
         </w:tc>
@@ -3394,11 +3552,19 @@
                 <w:rFonts w:cstheme="minorHAnsi"/>
               </w:rPr>
             </w:pPr>
-            <w:r>
-              <w:rPr>
-                <w:rFonts w:cstheme="minorHAnsi"/>
-              </w:rPr>
-              <w:t>motorbikeId: string</w:t>
+            <w:proofErr w:type="spellStart"/>
+            <w:r>
+              <w:rPr>
+                <w:rFonts w:cstheme="minorHAnsi"/>
+              </w:rPr>
+              <w:t>motorbikeId</w:t>
+            </w:r>
+            <w:proofErr w:type="spellEnd"/>
+            <w:r>
+              <w:rPr>
+                <w:rFonts w:cstheme="minorHAnsi"/>
+              </w:rPr>
+              <w:t>: string</w:t>
             </w:r>
           </w:p>
         </w:tc>
@@ -3462,11 +3628,19 @@
                 <w:rFonts w:cstheme="minorHAnsi"/>
               </w:rPr>
             </w:pPr>
-            <w:r>
-              <w:rPr>
-                <w:rFonts w:cstheme="minorHAnsi"/>
-              </w:rPr>
-              <w:t>ownerUsername: string</w:t>
+            <w:proofErr w:type="spellStart"/>
+            <w:r>
+              <w:rPr>
+                <w:rFonts w:cstheme="minorHAnsi"/>
+              </w:rPr>
+              <w:t>ownerUsername</w:t>
+            </w:r>
+            <w:proofErr w:type="spellEnd"/>
+            <w:r>
+              <w:rPr>
+                <w:rFonts w:cstheme="minorHAnsi"/>
+              </w:rPr>
+              <w:t>: string</w:t>
             </w:r>
           </w:p>
         </w:tc>
@@ -3552,7 +3726,21 @@
               <w:rPr>
                 <w:rFonts w:cstheme="minorHAnsi"/>
               </w:rPr>
-              <w:t>Motorbike brand (VinFast, Honda, etc.)</w:t>
+              <w:t>Motorbike brand (</w:t>
+            </w:r>
+            <w:proofErr w:type="spellStart"/>
+            <w:r>
+              <w:rPr>
+                <w:rFonts w:cstheme="minorHAnsi"/>
+              </w:rPr>
+              <w:t>VinFast</w:t>
+            </w:r>
+            <w:proofErr w:type="spellEnd"/>
+            <w:r>
+              <w:rPr>
+                <w:rFonts w:cstheme="minorHAnsi"/>
+              </w:rPr>
+              <w:t>, Honda, etc.)</w:t>
             </w:r>
           </w:p>
         </w:tc>
@@ -3734,11 +3922,19 @@
                 <w:rFonts w:cstheme="minorHAnsi"/>
               </w:rPr>
             </w:pPr>
-            <w:r>
-              <w:rPr>
-                <w:rFonts w:cstheme="minorHAnsi"/>
-              </w:rPr>
-              <w:t>pricePerDay: double</w:t>
+            <w:proofErr w:type="spellStart"/>
+            <w:r>
+              <w:rPr>
+                <w:rFonts w:cstheme="minorHAnsi"/>
+              </w:rPr>
+              <w:t>pricePerDay</w:t>
+            </w:r>
+            <w:proofErr w:type="spellEnd"/>
+            <w:r>
+              <w:rPr>
+                <w:rFonts w:cstheme="minorHAnsi"/>
+              </w:rPr>
+              <w:t>: double</w:t>
             </w:r>
           </w:p>
         </w:tc>
@@ -3870,11 +4066,19 @@
                 <w:rFonts w:cstheme="minorHAnsi"/>
               </w:rPr>
             </w:pPr>
-            <w:r>
-              <w:rPr>
-                <w:rFonts w:cstheme="minorHAnsi"/>
-              </w:rPr>
-              <w:t>availableStartDate: string</w:t>
+            <w:proofErr w:type="spellStart"/>
+            <w:r>
+              <w:rPr>
+                <w:rFonts w:cstheme="minorHAnsi"/>
+              </w:rPr>
+              <w:t>availableStartDate</w:t>
+            </w:r>
+            <w:proofErr w:type="spellEnd"/>
+            <w:r>
+              <w:rPr>
+                <w:rFonts w:cstheme="minorHAnsi"/>
+              </w:rPr>
+              <w:t>: string</w:t>
             </w:r>
           </w:p>
         </w:tc>
@@ -3938,11 +4142,19 @@
                 <w:rFonts w:cstheme="minorHAnsi"/>
               </w:rPr>
             </w:pPr>
-            <w:r>
-              <w:rPr>
-                <w:rFonts w:cstheme="minorHAnsi"/>
-              </w:rPr>
-              <w:t>availableEndDate: string</w:t>
+            <w:proofErr w:type="spellStart"/>
+            <w:r>
+              <w:rPr>
+                <w:rFonts w:cstheme="minorHAnsi"/>
+              </w:rPr>
+              <w:t>availableEndDate</w:t>
+            </w:r>
+            <w:proofErr w:type="spellEnd"/>
+            <w:r>
+              <w:rPr>
+                <w:rFonts w:cstheme="minorHAnsi"/>
+              </w:rPr>
+              <w:t>: string</w:t>
             </w:r>
           </w:p>
         </w:tc>
@@ -4006,11 +4218,19 @@
                 <w:rFonts w:cstheme="minorHAnsi"/>
               </w:rPr>
             </w:pPr>
-            <w:r>
-              <w:rPr>
-                <w:rFonts w:cstheme="minorHAnsi"/>
-              </w:rPr>
-              <w:t>minRenterRating: double</w:t>
+            <w:proofErr w:type="spellStart"/>
+            <w:r>
+              <w:rPr>
+                <w:rFonts w:cstheme="minorHAnsi"/>
+              </w:rPr>
+              <w:t>minRenterRating</w:t>
+            </w:r>
+            <w:proofErr w:type="spellEnd"/>
+            <w:r>
+              <w:rPr>
+                <w:rFonts w:cstheme="minorHAnsi"/>
+              </w:rPr>
+              <w:t>: double</w:t>
             </w:r>
           </w:p>
         </w:tc>
@@ -4080,11 +4300,19 @@
                 <w:rFonts w:cstheme="minorHAnsi"/>
               </w:rPr>
             </w:pPr>
-            <w:r>
-              <w:rPr>
-                <w:rFonts w:cstheme="minorHAnsi"/>
-              </w:rPr>
-              <w:t>getBrand(): string</w:t>
+            <w:proofErr w:type="spellStart"/>
+            <w:r>
+              <w:rPr>
+                <w:rFonts w:cstheme="minorHAnsi"/>
+              </w:rPr>
+              <w:t>getBrand</w:t>
+            </w:r>
+            <w:proofErr w:type="spellEnd"/>
+            <w:r>
+              <w:rPr>
+                <w:rFonts w:cstheme="minorHAnsi"/>
+              </w:rPr>
+              <w:t>(): string</w:t>
             </w:r>
           </w:p>
         </w:tc>
@@ -4148,11 +4376,19 @@
                 <w:rFonts w:cstheme="minorHAnsi"/>
               </w:rPr>
             </w:pPr>
-            <w:r>
-              <w:rPr>
-                <w:rFonts w:cstheme="minorHAnsi"/>
-              </w:rPr>
-              <w:t>getPricePerDay(): double</w:t>
+            <w:proofErr w:type="spellStart"/>
+            <w:r>
+              <w:rPr>
+                <w:rFonts w:cstheme="minorHAnsi"/>
+              </w:rPr>
+              <w:t>getPricePerDay</w:t>
+            </w:r>
+            <w:proofErr w:type="spellEnd"/>
+            <w:r>
+              <w:rPr>
+                <w:rFonts w:cstheme="minorHAnsi"/>
+              </w:rPr>
+              <w:t>(): double</w:t>
             </w:r>
           </w:p>
         </w:tc>
@@ -4216,11 +4452,19 @@
                 <w:rFonts w:cstheme="minorHAnsi"/>
               </w:rPr>
             </w:pPr>
-            <w:r>
-              <w:rPr>
-                <w:rFonts w:cstheme="minorHAnsi"/>
-              </w:rPr>
-              <w:t>getEngineSize(): int</w:t>
+            <w:proofErr w:type="spellStart"/>
+            <w:r>
+              <w:rPr>
+                <w:rFonts w:cstheme="minorHAnsi"/>
+              </w:rPr>
+              <w:t>getEngineSize</w:t>
+            </w:r>
+            <w:proofErr w:type="spellEnd"/>
+            <w:r>
+              <w:rPr>
+                <w:rFonts w:cstheme="minorHAnsi"/>
+              </w:rPr>
+              <w:t>(): int</w:t>
             </w:r>
           </w:p>
         </w:tc>
@@ -4284,11 +4528,19 @@
                 <w:rFonts w:cstheme="minorHAnsi"/>
               </w:rPr>
             </w:pPr>
-            <w:r>
-              <w:rPr>
-                <w:rFonts w:cstheme="minorHAnsi"/>
-              </w:rPr>
-              <w:t>isAvailableForDate(): bool</w:t>
+            <w:proofErr w:type="spellStart"/>
+            <w:r>
+              <w:rPr>
+                <w:rFonts w:cstheme="minorHAnsi"/>
+              </w:rPr>
+              <w:t>isAvailableForDate</w:t>
+            </w:r>
+            <w:proofErr w:type="spellEnd"/>
+            <w:r>
+              <w:rPr>
+                <w:rFonts w:cstheme="minorHAnsi"/>
+              </w:rPr>
+              <w:t>(): bool</w:t>
             </w:r>
           </w:p>
         </w:tc>
@@ -4542,11 +4794,19 @@
                 <w:rFonts w:cstheme="minorHAnsi"/>
               </w:rPr>
             </w:pPr>
-            <w:r>
-              <w:rPr>
-                <w:rFonts w:cstheme="minorHAnsi"/>
-              </w:rPr>
-              <w:t>bookingId: string</w:t>
+            <w:proofErr w:type="spellStart"/>
+            <w:r>
+              <w:rPr>
+                <w:rFonts w:cstheme="minorHAnsi"/>
+              </w:rPr>
+              <w:t>bookingId</w:t>
+            </w:r>
+            <w:proofErr w:type="spellEnd"/>
+            <w:r>
+              <w:rPr>
+                <w:rFonts w:cstheme="minorHAnsi"/>
+              </w:rPr>
+              <w:t>: string</w:t>
             </w:r>
           </w:p>
         </w:tc>
@@ -4610,11 +4870,19 @@
                 <w:rFonts w:cstheme="minorHAnsi"/>
               </w:rPr>
             </w:pPr>
-            <w:r>
-              <w:rPr>
-                <w:rFonts w:cstheme="minorHAnsi"/>
-              </w:rPr>
-              <w:t>renterUsername: string</w:t>
+            <w:proofErr w:type="spellStart"/>
+            <w:r>
+              <w:rPr>
+                <w:rFonts w:cstheme="minorHAnsi"/>
+              </w:rPr>
+              <w:t>renterUsername</w:t>
+            </w:r>
+            <w:proofErr w:type="spellEnd"/>
+            <w:r>
+              <w:rPr>
+                <w:rFonts w:cstheme="minorHAnsi"/>
+              </w:rPr>
+              <w:t>: string</w:t>
             </w:r>
           </w:p>
         </w:tc>
@@ -4678,11 +4946,19 @@
                 <w:rFonts w:cstheme="minorHAnsi"/>
               </w:rPr>
             </w:pPr>
-            <w:r>
-              <w:rPr>
-                <w:rFonts w:cstheme="minorHAnsi"/>
-              </w:rPr>
-              <w:t>ownerUsername: string</w:t>
+            <w:proofErr w:type="spellStart"/>
+            <w:r>
+              <w:rPr>
+                <w:rFonts w:cstheme="minorHAnsi"/>
+              </w:rPr>
+              <w:t>ownerUsername</w:t>
+            </w:r>
+            <w:proofErr w:type="spellEnd"/>
+            <w:r>
+              <w:rPr>
+                <w:rFonts w:cstheme="minorHAnsi"/>
+              </w:rPr>
+              <w:t>: string</w:t>
             </w:r>
           </w:p>
         </w:tc>
@@ -4746,11 +5022,19 @@
                 <w:rFonts w:cstheme="minorHAnsi"/>
               </w:rPr>
             </w:pPr>
-            <w:r>
-              <w:rPr>
-                <w:rFonts w:cstheme="minorHAnsi"/>
-              </w:rPr>
-              <w:t>motorbikeId: string</w:t>
+            <w:proofErr w:type="spellStart"/>
+            <w:r>
+              <w:rPr>
+                <w:rFonts w:cstheme="minorHAnsi"/>
+              </w:rPr>
+              <w:t>motorbikeId</w:t>
+            </w:r>
+            <w:proofErr w:type="spellEnd"/>
+            <w:r>
+              <w:rPr>
+                <w:rFonts w:cstheme="minorHAnsi"/>
+              </w:rPr>
+              <w:t>: string</w:t>
             </w:r>
           </w:p>
         </w:tc>
@@ -4814,11 +5098,19 @@
                 <w:rFonts w:cstheme="minorHAnsi"/>
               </w:rPr>
             </w:pPr>
-            <w:r>
-              <w:rPr>
-                <w:rFonts w:cstheme="minorHAnsi"/>
-              </w:rPr>
-              <w:t>startDate: string</w:t>
+            <w:proofErr w:type="spellStart"/>
+            <w:r>
+              <w:rPr>
+                <w:rFonts w:cstheme="minorHAnsi"/>
+              </w:rPr>
+              <w:t>startDate</w:t>
+            </w:r>
+            <w:proofErr w:type="spellEnd"/>
+            <w:r>
+              <w:rPr>
+                <w:rFonts w:cstheme="minorHAnsi"/>
+              </w:rPr>
+              <w:t>: string</w:t>
             </w:r>
           </w:p>
         </w:tc>
@@ -4882,11 +5174,19 @@
                 <w:rFonts w:cstheme="minorHAnsi"/>
               </w:rPr>
             </w:pPr>
-            <w:r>
-              <w:rPr>
-                <w:rFonts w:cstheme="minorHAnsi"/>
-              </w:rPr>
-              <w:t>endDate: string</w:t>
+            <w:proofErr w:type="spellStart"/>
+            <w:r>
+              <w:rPr>
+                <w:rFonts w:cstheme="minorHAnsi"/>
+              </w:rPr>
+              <w:t>endDate</w:t>
+            </w:r>
+            <w:proofErr w:type="spellEnd"/>
+            <w:r>
+              <w:rPr>
+                <w:rFonts w:cstheme="minorHAnsi"/>
+              </w:rPr>
+              <w:t>: string</w:t>
             </w:r>
           </w:p>
         </w:tc>
@@ -5018,11 +5318,19 @@
                 <w:rFonts w:cstheme="minorHAnsi"/>
               </w:rPr>
             </w:pPr>
-            <w:r>
-              <w:rPr>
-                <w:rFonts w:cstheme="minorHAnsi"/>
-              </w:rPr>
-              <w:t>totalCost: double</w:t>
+            <w:proofErr w:type="spellStart"/>
+            <w:r>
+              <w:rPr>
+                <w:rFonts w:cstheme="minorHAnsi"/>
+              </w:rPr>
+              <w:t>totalCost</w:t>
+            </w:r>
+            <w:proofErr w:type="spellEnd"/>
+            <w:r>
+              <w:rPr>
+                <w:rFonts w:cstheme="minorHAnsi"/>
+              </w:rPr>
+              <w:t>: double</w:t>
             </w:r>
           </w:p>
         </w:tc>
@@ -5092,11 +5400,19 @@
                 <w:rFonts w:cstheme="minorHAnsi"/>
               </w:rPr>
             </w:pPr>
-            <w:r>
-              <w:rPr>
-                <w:rFonts w:cstheme="minorHAnsi"/>
-              </w:rPr>
-              <w:t>getStatus(): string</w:t>
+            <w:proofErr w:type="spellStart"/>
+            <w:r>
+              <w:rPr>
+                <w:rFonts w:cstheme="minorHAnsi"/>
+              </w:rPr>
+              <w:t>getStatus</w:t>
+            </w:r>
+            <w:proofErr w:type="spellEnd"/>
+            <w:r>
+              <w:rPr>
+                <w:rFonts w:cstheme="minorHAnsi"/>
+              </w:rPr>
+              <w:t>(): string</w:t>
             </w:r>
           </w:p>
         </w:tc>
@@ -5160,11 +5476,19 @@
                 <w:rFonts w:cstheme="minorHAnsi"/>
               </w:rPr>
             </w:pPr>
-            <w:r>
-              <w:rPr>
-                <w:rFonts w:cstheme="minorHAnsi"/>
-              </w:rPr>
-              <w:t>isPending(): bool</w:t>
+            <w:proofErr w:type="spellStart"/>
+            <w:r>
+              <w:rPr>
+                <w:rFonts w:cstheme="minorHAnsi"/>
+              </w:rPr>
+              <w:t>isPending</w:t>
+            </w:r>
+            <w:proofErr w:type="spellEnd"/>
+            <w:r>
+              <w:rPr>
+                <w:rFonts w:cstheme="minorHAnsi"/>
+              </w:rPr>
+              <w:t>(): bool</w:t>
             </w:r>
           </w:p>
         </w:tc>
@@ -5228,11 +5552,19 @@
                 <w:rFonts w:cstheme="minorHAnsi"/>
               </w:rPr>
             </w:pPr>
-            <w:r>
-              <w:rPr>
-                <w:rFonts w:cstheme="minorHAnsi"/>
-              </w:rPr>
-              <w:t>isApproved(): bool</w:t>
+            <w:proofErr w:type="spellStart"/>
+            <w:r>
+              <w:rPr>
+                <w:rFonts w:cstheme="minorHAnsi"/>
+              </w:rPr>
+              <w:t>isApproved</w:t>
+            </w:r>
+            <w:proofErr w:type="spellEnd"/>
+            <w:r>
+              <w:rPr>
+                <w:rFonts w:cstheme="minorHAnsi"/>
+              </w:rPr>
+              <w:t>(): bool</w:t>
             </w:r>
           </w:p>
         </w:tc>
@@ -5296,11 +5628,19 @@
                 <w:rFonts w:cstheme="minorHAnsi"/>
               </w:rPr>
             </w:pPr>
-            <w:r>
-              <w:rPr>
-                <w:rFonts w:cstheme="minorHAnsi"/>
-              </w:rPr>
-              <w:t>setStatus(): void</w:t>
+            <w:proofErr w:type="spellStart"/>
+            <w:r>
+              <w:rPr>
+                <w:rFonts w:cstheme="minorHAnsi"/>
+              </w:rPr>
+              <w:t>setStatus</w:t>
+            </w:r>
+            <w:proofErr w:type="spellEnd"/>
+            <w:r>
+              <w:rPr>
+                <w:rFonts w:cstheme="minorHAnsi"/>
+              </w:rPr>
+              <w:t>(): void</w:t>
             </w:r>
           </w:p>
         </w:tc>
@@ -5564,12 +5904,21 @@
                 <w:lang w:eastAsia="ko-KR"/>
               </w:rPr>
             </w:pPr>
-            <w:r>
-              <w:rPr>
-                <w:rFonts w:cstheme="minorHAnsi"/>
-                <w:lang w:eastAsia="ko-KR"/>
-              </w:rPr>
-              <w:t>reviewId: string</w:t>
+            <w:proofErr w:type="spellStart"/>
+            <w:r>
+              <w:rPr>
+                <w:rFonts w:cstheme="minorHAnsi"/>
+                <w:lang w:eastAsia="ko-KR"/>
+              </w:rPr>
+              <w:t>reviewId</w:t>
+            </w:r>
+            <w:proofErr w:type="spellEnd"/>
+            <w:r>
+              <w:rPr>
+                <w:rFonts w:cstheme="minorHAnsi"/>
+                <w:lang w:eastAsia="ko-KR"/>
+              </w:rPr>
+              <w:t>: string</w:t>
             </w:r>
           </w:p>
         </w:tc>
@@ -5639,12 +5988,21 @@
                 <w:lang w:eastAsia="ko-KR"/>
               </w:rPr>
             </w:pPr>
-            <w:r>
-              <w:rPr>
-                <w:rFonts w:cstheme="minorHAnsi"/>
-                <w:lang w:eastAsia="ko-KR"/>
-              </w:rPr>
-              <w:t>motorbikeId: string</w:t>
+            <w:proofErr w:type="spellStart"/>
+            <w:r>
+              <w:rPr>
+                <w:rFonts w:cstheme="minorHAnsi"/>
+                <w:lang w:eastAsia="ko-KR"/>
+              </w:rPr>
+              <w:t>motorbikeId</w:t>
+            </w:r>
+            <w:proofErr w:type="spellEnd"/>
+            <w:r>
+              <w:rPr>
+                <w:rFonts w:cstheme="minorHAnsi"/>
+                <w:lang w:eastAsia="ko-KR"/>
+              </w:rPr>
+              <w:t>: string</w:t>
             </w:r>
           </w:p>
         </w:tc>
@@ -5714,12 +6072,21 @@
                 <w:lang w:eastAsia="ko-KR"/>
               </w:rPr>
             </w:pPr>
-            <w:r>
-              <w:rPr>
-                <w:rFonts w:cstheme="minorHAnsi"/>
-                <w:lang w:eastAsia="ko-KR"/>
-              </w:rPr>
-              <w:t>renterUsername: string</w:t>
+            <w:proofErr w:type="spellStart"/>
+            <w:r>
+              <w:rPr>
+                <w:rFonts w:cstheme="minorHAnsi"/>
+                <w:lang w:eastAsia="ko-KR"/>
+              </w:rPr>
+              <w:t>renterUsername</w:t>
+            </w:r>
+            <w:proofErr w:type="spellEnd"/>
+            <w:r>
+              <w:rPr>
+                <w:rFonts w:cstheme="minorHAnsi"/>
+                <w:lang w:eastAsia="ko-KR"/>
+              </w:rPr>
+              <w:t>: string</w:t>
             </w:r>
           </w:p>
         </w:tc>
@@ -5939,12 +6306,21 @@
                 <w:lang w:eastAsia="ko-KR"/>
               </w:rPr>
             </w:pPr>
-            <w:r>
-              <w:rPr>
-                <w:rFonts w:cstheme="minorHAnsi"/>
-                <w:lang w:eastAsia="ko-KR"/>
-              </w:rPr>
-              <w:t>reviewDate: string</w:t>
+            <w:proofErr w:type="spellStart"/>
+            <w:r>
+              <w:rPr>
+                <w:rFonts w:cstheme="minorHAnsi"/>
+                <w:lang w:eastAsia="ko-KR"/>
+              </w:rPr>
+              <w:t>reviewDate</w:t>
+            </w:r>
+            <w:proofErr w:type="spellEnd"/>
+            <w:r>
+              <w:rPr>
+                <w:rFonts w:cstheme="minorHAnsi"/>
+                <w:lang w:eastAsia="ko-KR"/>
+              </w:rPr>
+              <w:t>: string</w:t>
             </w:r>
           </w:p>
         </w:tc>
@@ -6021,12 +6397,21 @@
                 <w:lang w:eastAsia="ko-KR"/>
               </w:rPr>
             </w:pPr>
-            <w:r>
-              <w:rPr>
-                <w:rFonts w:cstheme="minorHAnsi"/>
-                <w:lang w:eastAsia="ko-KR"/>
-              </w:rPr>
-              <w:t>getComment(): string</w:t>
+            <w:proofErr w:type="spellStart"/>
+            <w:r>
+              <w:rPr>
+                <w:rFonts w:cstheme="minorHAnsi"/>
+                <w:lang w:eastAsia="ko-KR"/>
+              </w:rPr>
+              <w:t>getComment</w:t>
+            </w:r>
+            <w:proofErr w:type="spellEnd"/>
+            <w:r>
+              <w:rPr>
+                <w:rFonts w:cstheme="minorHAnsi"/>
+                <w:lang w:eastAsia="ko-KR"/>
+              </w:rPr>
+              <w:t>(): string</w:t>
             </w:r>
           </w:p>
         </w:tc>
@@ -6096,12 +6481,21 @@
                 <w:lang w:eastAsia="ko-KR"/>
               </w:rPr>
             </w:pPr>
-            <w:r>
-              <w:rPr>
-                <w:rFonts w:cstheme="minorHAnsi"/>
-                <w:lang w:eastAsia="ko-KR"/>
-              </w:rPr>
-              <w:t>getRating(): double</w:t>
+            <w:proofErr w:type="spellStart"/>
+            <w:r>
+              <w:rPr>
+                <w:rFonts w:cstheme="minorHAnsi"/>
+                <w:lang w:eastAsia="ko-KR"/>
+              </w:rPr>
+              <w:t>getRating</w:t>
+            </w:r>
+            <w:proofErr w:type="spellEnd"/>
+            <w:r>
+              <w:rPr>
+                <w:rFonts w:cstheme="minorHAnsi"/>
+                <w:lang w:eastAsia="ko-KR"/>
+              </w:rPr>
+              <w:t>(): double</w:t>
             </w:r>
           </w:p>
         </w:tc>
@@ -6267,6 +6661,7 @@
               </w:rPr>
               <w:t xml:space="preserve">Class: </w:t>
             </w:r>
+            <w:proofErr w:type="spellStart"/>
             <w:r>
               <w:rPr>
                 <w:rFonts w:cstheme="minorHAnsi" w:hint="eastAsia"/>
@@ -6274,6 +6669,7 @@
               </w:rPr>
               <w:t>BookingManager</w:t>
             </w:r>
+            <w:proofErr w:type="spellEnd"/>
           </w:p>
         </w:tc>
         <w:tc>
@@ -6601,12 +6997,21 @@
                 <w:lang w:eastAsia="ko-KR"/>
               </w:rPr>
             </w:pPr>
-            <w:r>
-              <w:rPr>
-                <w:rFonts w:cstheme="minorHAnsi"/>
-                <w:lang w:eastAsia="ko-KR"/>
-              </w:rPr>
-              <w:t>createBooking(): bool</w:t>
+            <w:proofErr w:type="spellStart"/>
+            <w:r>
+              <w:rPr>
+                <w:rFonts w:cstheme="minorHAnsi"/>
+                <w:lang w:eastAsia="ko-KR"/>
+              </w:rPr>
+              <w:t>createBooking</w:t>
+            </w:r>
+            <w:proofErr w:type="spellEnd"/>
+            <w:r>
+              <w:rPr>
+                <w:rFonts w:cstheme="minorHAnsi"/>
+                <w:lang w:eastAsia="ko-KR"/>
+              </w:rPr>
+              <w:t>(): bool</w:t>
             </w:r>
           </w:p>
         </w:tc>
@@ -6676,12 +7081,21 @@
                 <w:lang w:eastAsia="ko-KR"/>
               </w:rPr>
             </w:pPr>
-            <w:r>
-              <w:rPr>
-                <w:rFonts w:cstheme="minorHAnsi"/>
-                <w:lang w:eastAsia="ko-KR"/>
-              </w:rPr>
-              <w:t>approveBooking(): bool</w:t>
+            <w:proofErr w:type="spellStart"/>
+            <w:r>
+              <w:rPr>
+                <w:rFonts w:cstheme="minorHAnsi"/>
+                <w:lang w:eastAsia="ko-KR"/>
+              </w:rPr>
+              <w:t>approveBooking</w:t>
+            </w:r>
+            <w:proofErr w:type="spellEnd"/>
+            <w:r>
+              <w:rPr>
+                <w:rFonts w:cstheme="minorHAnsi"/>
+                <w:lang w:eastAsia="ko-KR"/>
+              </w:rPr>
+              <w:t>(): bool</w:t>
             </w:r>
           </w:p>
         </w:tc>
@@ -6751,12 +7165,21 @@
                 <w:lang w:eastAsia="ko-KR"/>
               </w:rPr>
             </w:pPr>
-            <w:r>
-              <w:rPr>
-                <w:rFonts w:cstheme="minorHAnsi"/>
-                <w:lang w:eastAsia="ko-KR"/>
-              </w:rPr>
-              <w:t>searchMotorbikes(): vector&lt;Motorbike&gt;</w:t>
+            <w:proofErr w:type="spellStart"/>
+            <w:r>
+              <w:rPr>
+                <w:rFonts w:cstheme="minorHAnsi"/>
+                <w:lang w:eastAsia="ko-KR"/>
+              </w:rPr>
+              <w:t>searchMotorbikes</w:t>
+            </w:r>
+            <w:proofErr w:type="spellEnd"/>
+            <w:r>
+              <w:rPr>
+                <w:rFonts w:cstheme="minorHAnsi"/>
+                <w:lang w:eastAsia="ko-KR"/>
+              </w:rPr>
+              <w:t>(): vector&lt;Motorbike&gt;</w:t>
             </w:r>
           </w:p>
         </w:tc>
@@ -6826,12 +7249,21 @@
                 <w:lang w:eastAsia="ko-KR"/>
               </w:rPr>
             </w:pPr>
-            <w:r>
-              <w:rPr>
-                <w:rFonts w:cstheme="minorHAnsi"/>
-                <w:lang w:eastAsia="ko-KR"/>
-              </w:rPr>
-              <w:t>loadData(): void</w:t>
+            <w:proofErr w:type="spellStart"/>
+            <w:r>
+              <w:rPr>
+                <w:rFonts w:cstheme="minorHAnsi"/>
+                <w:lang w:eastAsia="ko-KR"/>
+              </w:rPr>
+              <w:t>loadData</w:t>
+            </w:r>
+            <w:proofErr w:type="spellEnd"/>
+            <w:r>
+              <w:rPr>
+                <w:rFonts w:cstheme="minorHAnsi"/>
+                <w:lang w:eastAsia="ko-KR"/>
+              </w:rPr>
+              <w:t>(): void</w:t>
             </w:r>
           </w:p>
         </w:tc>
@@ -6901,12 +7333,21 @@
                 <w:lang w:eastAsia="ko-KR"/>
               </w:rPr>
             </w:pPr>
-            <w:r>
-              <w:rPr>
-                <w:rFonts w:cstheme="minorHAnsi"/>
-                <w:lang w:eastAsia="ko-KR"/>
-              </w:rPr>
-              <w:t>saveData(): void</w:t>
+            <w:proofErr w:type="spellStart"/>
+            <w:r>
+              <w:rPr>
+                <w:rFonts w:cstheme="minorHAnsi"/>
+                <w:lang w:eastAsia="ko-KR"/>
+              </w:rPr>
+              <w:t>saveData</w:t>
+            </w:r>
+            <w:proofErr w:type="spellEnd"/>
+            <w:r>
+              <w:rPr>
+                <w:rFonts w:cstheme="minorHAnsi"/>
+                <w:lang w:eastAsia="ko-KR"/>
+              </w:rPr>
+              <w:t>(): void</w:t>
             </w:r>
           </w:p>
         </w:tc>
@@ -7028,8 +7469,21 @@
           <w:szCs w:val="16"/>
           <w:lang w:eastAsia="ko-KR"/>
         </w:rPr>
-        <w:t xml:space="preserve"> BookingManager</w:t>
-      </w:r>
+        <w:t xml:space="preserve"> </w:t>
+      </w:r>
+      <w:proofErr w:type="spellStart"/>
+      <w:r>
+        <w:rPr>
+          <w:rFonts w:hint="eastAsia"/>
+          <w:i/>
+          <w:iCs/>
+          <w:sz w:val="16"/>
+          <w:szCs w:val="16"/>
+          <w:lang w:eastAsia="ko-KR"/>
+        </w:rPr>
+        <w:t>BookingManager</w:t>
+      </w:r>
+      <w:proofErr w:type="spellEnd"/>
       <w:r>
         <w:rPr>
           <w:rFonts w:hint="eastAsia"/>
@@ -7233,11 +7687,33 @@
                 <w:rFonts w:cstheme="minorHAnsi"/>
               </w:rPr>
             </w:pPr>
-            <w:r>
-              <w:rPr>
-                <w:rFonts w:cstheme="minorHAnsi"/>
-              </w:rPr>
-              <w:t>bookingManager: BookingManager*</w:t>
+            <w:proofErr w:type="spellStart"/>
+            <w:r>
+              <w:rPr>
+                <w:rFonts w:cstheme="minorHAnsi"/>
+              </w:rPr>
+              <w:t>bookingManager</w:t>
+            </w:r>
+            <w:proofErr w:type="spellEnd"/>
+            <w:r>
+              <w:rPr>
+                <w:rFonts w:cstheme="minorHAnsi"/>
+              </w:rPr>
+              <w:t xml:space="preserve">: </w:t>
+            </w:r>
+            <w:proofErr w:type="spellStart"/>
+            <w:r>
+              <w:rPr>
+                <w:rFonts w:cstheme="minorHAnsi"/>
+              </w:rPr>
+              <w:t>BookingManager</w:t>
+            </w:r>
+            <w:proofErr w:type="spellEnd"/>
+            <w:r>
+              <w:rPr>
+                <w:rFonts w:cstheme="minorHAnsi"/>
+              </w:rPr>
+              <w:t>*</w:t>
             </w:r>
           </w:p>
         </w:tc>
@@ -7307,11 +7783,19 @@
                 <w:rFonts w:cstheme="minorHAnsi"/>
               </w:rPr>
             </w:pPr>
-            <w:r>
-              <w:rPr>
-                <w:rFonts w:cstheme="minorHAnsi"/>
-              </w:rPr>
-              <w:t>showWelcomeScreen(): void</w:t>
+            <w:proofErr w:type="spellStart"/>
+            <w:r>
+              <w:rPr>
+                <w:rFonts w:cstheme="minorHAnsi"/>
+              </w:rPr>
+              <w:t>showWelcomeScreen</w:t>
+            </w:r>
+            <w:proofErr w:type="spellEnd"/>
+            <w:r>
+              <w:rPr>
+                <w:rFonts w:cstheme="minorHAnsi"/>
+              </w:rPr>
+              <w:t>(): void</w:t>
             </w:r>
           </w:p>
         </w:tc>
@@ -7375,11 +7859,19 @@
                 <w:rFonts w:cstheme="minorHAnsi"/>
               </w:rPr>
             </w:pPr>
-            <w:r>
-              <w:rPr>
-                <w:rFonts w:cstheme="minorHAnsi"/>
-              </w:rPr>
-              <w:t>showMainMenu(): int</w:t>
+            <w:proofErr w:type="spellStart"/>
+            <w:r>
+              <w:rPr>
+                <w:rFonts w:cstheme="minorHAnsi"/>
+              </w:rPr>
+              <w:t>showMainMenu</w:t>
+            </w:r>
+            <w:proofErr w:type="spellEnd"/>
+            <w:r>
+              <w:rPr>
+                <w:rFonts w:cstheme="minorHAnsi"/>
+              </w:rPr>
+              <w:t>(): int</w:t>
             </w:r>
           </w:p>
         </w:tc>
@@ -7443,11 +7935,19 @@
                 <w:rFonts w:cstheme="minorHAnsi"/>
               </w:rPr>
             </w:pPr>
-            <w:r>
-              <w:rPr>
-                <w:rFonts w:cstheme="minorHAnsi"/>
-              </w:rPr>
-              <w:t>showMemberMenu(): void</w:t>
+            <w:proofErr w:type="spellStart"/>
+            <w:r>
+              <w:rPr>
+                <w:rFonts w:cstheme="minorHAnsi"/>
+              </w:rPr>
+              <w:t>showMemberMenu</w:t>
+            </w:r>
+            <w:proofErr w:type="spellEnd"/>
+            <w:r>
+              <w:rPr>
+                <w:rFonts w:cstheme="minorHAnsi"/>
+              </w:rPr>
+              <w:t>(): void</w:t>
             </w:r>
           </w:p>
         </w:tc>
@@ -7511,11 +8011,19 @@
                 <w:rFonts w:cstheme="minorHAnsi"/>
               </w:rPr>
             </w:pPr>
-            <w:r>
-              <w:rPr>
-                <w:rFonts w:cstheme="minorHAnsi"/>
-              </w:rPr>
-              <w:t>showAdminMenu(): void</w:t>
+            <w:proofErr w:type="spellStart"/>
+            <w:r>
+              <w:rPr>
+                <w:rFonts w:cstheme="minorHAnsi"/>
+              </w:rPr>
+              <w:t>showAdminMenu</w:t>
+            </w:r>
+            <w:proofErr w:type="spellEnd"/>
+            <w:r>
+              <w:rPr>
+                <w:rFonts w:cstheme="minorHAnsi"/>
+              </w:rPr>
+              <w:t>(): void</w:t>
             </w:r>
           </w:p>
         </w:tc>
@@ -7694,12 +8202,33 @@
         <w:t>•</w:t>
       </w:r>
       <w:r>
-        <w:t xml:space="preserve"> BookingManager is a Composition part of Booking: </w:t>
+        <w:t xml:space="preserve"> </w:t>
+      </w:r>
+      <w:proofErr w:type="spellStart"/>
+      <w:r>
+        <w:t>BookingManager</w:t>
+      </w:r>
+      <w:proofErr w:type="spellEnd"/>
+      <w:r>
+        <w:t xml:space="preserve"> is a Composition part of Booking: </w:t>
       </w:r>
     </w:p>
     <w:p>
-      <w:r>
-        <w:t>BookingManager contains and owns all Booking objects in the system. It creates new Booking objects when users make rental requests, manages their status changes (pending, approved, rejected), and handles their persistence to files. The BookingManager controls the complete lifecycle of booking transactions and ensures business rules are enforced.</w:t>
+      <w:proofErr w:type="spellStart"/>
+      <w:r>
+        <w:t>BookingManager</w:t>
+      </w:r>
+      <w:proofErr w:type="spellEnd"/>
+      <w:r>
+        <w:t xml:space="preserve"> contains and owns all Booking objects in the system. It creates new Booking objects when users make rental requests, manages their status changes (pending, approved, rejected), and handles their persistence to files. The </w:t>
+      </w:r>
+      <w:proofErr w:type="spellStart"/>
+      <w:r>
+        <w:t>BookingManager</w:t>
+      </w:r>
+      <w:proofErr w:type="spellEnd"/>
+      <w:r>
+        <w:t xml:space="preserve"> controls the complete lifecycle of booking transactions and ensures business rules are enforced.</w:t>
       </w:r>
     </w:p>
     <w:p/>
@@ -7711,12 +8240,25 @@
         <w:t>•</w:t>
       </w:r>
       <w:r>
-        <w:t xml:space="preserve"> BookingManager is a Composition part of Motorbike: </w:t>
+        <w:t xml:space="preserve"> </w:t>
+      </w:r>
+      <w:proofErr w:type="spellStart"/>
+      <w:r>
+        <w:t>BookingManager</w:t>
+      </w:r>
+      <w:proofErr w:type="spellEnd"/>
+      <w:r>
+        <w:t xml:space="preserve"> is a Composition part of Motorbike: </w:t>
       </w:r>
     </w:p>
     <w:p>
-      <w:r>
-        <w:t>BookingManager owns and manages all Motorbike objects in the system. It handles motorbike registration when users list their vehicles, manages search and filtering operations, and controls motorbike availability status. This composition allows centralized motorbike management and ensures data consistency across the rental system.</w:t>
+      <w:proofErr w:type="spellStart"/>
+      <w:r>
+        <w:t>BookingManager</w:t>
+      </w:r>
+      <w:proofErr w:type="spellEnd"/>
+      <w:r>
+        <w:t xml:space="preserve"> owns and manages all Motorbike objects in the system. It handles motorbike registration when users list their vehicles, manages search and filtering operations, and controls motorbike availability status. This composition allows centralized motorbike management and ensures data consistency across the rental system.</w:t>
       </w:r>
     </w:p>
     <w:p>
@@ -7735,12 +8277,25 @@
         <w:t>•</w:t>
       </w:r>
       <w:r>
-        <w:t xml:space="preserve"> BookingManager is a Composition part of Review: </w:t>
+        <w:t xml:space="preserve"> </w:t>
+      </w:r>
+      <w:proofErr w:type="spellStart"/>
+      <w:r>
+        <w:t>BookingManager</w:t>
+      </w:r>
+      <w:proofErr w:type="spellEnd"/>
+      <w:r>
+        <w:t xml:space="preserve"> is a Composition part of Review: </w:t>
       </w:r>
     </w:p>
     <w:p>
-      <w:r>
-        <w:t>BookingManager contains all Review objects and manages the review system. It loads reviews from files, provides review data for motorbike listings, and handles review-related operations. This composition ensures that reviews are properly managed as part of the overall booking and rental system.</w:t>
+      <w:proofErr w:type="spellStart"/>
+      <w:r>
+        <w:t>BookingManager</w:t>
+      </w:r>
+      <w:proofErr w:type="spellEnd"/>
+      <w:r>
+        <w:t xml:space="preserve"> contains all Review objects and manages the review system. It loads reviews from files, provides review data for motorbike listings, and handles review-related operations. This composition ensures that reviews are properly managed as part of the overall booking and rental system.</w:t>
       </w:r>
     </w:p>
     <w:p/>
@@ -7769,7 +8324,15 @@
         <w:t>•</w:t>
       </w:r>
       <w:r>
-        <w:t xml:space="preserve"> UI depends on BookingManager: </w:t>
+        <w:t xml:space="preserve"> UI depends on </w:t>
+      </w:r>
+      <w:proofErr w:type="spellStart"/>
+      <w:r>
+        <w:t>BookingManager</w:t>
+      </w:r>
+      <w:proofErr w:type="spellEnd"/>
+      <w:r>
+        <w:t xml:space="preserve">: </w:t>
       </w:r>
     </w:p>
     <w:p>
@@ -7780,7 +8343,31 @@
         </w:rPr>
       </w:pPr>
       <w:r>
-        <w:t>The UI class depends on BookingManager to access all motorbike and booking functionality. UI delegates business operations like motorbike search, booking creation, and rental management to BookingManager. This association maintains separation of concerns where UI handles user interaction while BookingManager handles business logic.</w:t>
+        <w:t xml:space="preserve">The UI class depends on </w:t>
+      </w:r>
+      <w:proofErr w:type="spellStart"/>
+      <w:r>
+        <w:t>BookingManager</w:t>
+      </w:r>
+      <w:proofErr w:type="spellEnd"/>
+      <w:r>
+        <w:t xml:space="preserve"> to access all motorbike and booking functionality. UI delegates business operations like motorbike search, booking creation, and rental management to </w:t>
+      </w:r>
+      <w:proofErr w:type="spellStart"/>
+      <w:r>
+        <w:t>BookingManager</w:t>
+      </w:r>
+      <w:proofErr w:type="spellEnd"/>
+      <w:r>
+        <w:t xml:space="preserve">. This association maintains separation of concerns where UI handles user interaction while </w:t>
+      </w:r>
+      <w:proofErr w:type="spellStart"/>
+      <w:r>
+        <w:t>BookingManager</w:t>
+      </w:r>
+      <w:proofErr w:type="spellEnd"/>
+      <w:r>
+        <w:t xml:space="preserve"> handles business logic.</w:t>
       </w:r>
     </w:p>
     <w:p>
@@ -8451,8 +9038,16 @@
               <w:rPr>
                 <w:lang w:eastAsia="ko-KR"/>
               </w:rPr>
-              <w:t>6. Motorbike unlisting</w:t>
-            </w:r>
+              <w:t xml:space="preserve">6. Motorbike </w:t>
+            </w:r>
+            <w:proofErr w:type="spellStart"/>
+            <w:r>
+              <w:rPr>
+                <w:lang w:eastAsia="ko-KR"/>
+              </w:rPr>
+              <w:t>unlisting</w:t>
+            </w:r>
+            <w:proofErr w:type="spellEnd"/>
           </w:p>
         </w:tc>
         <w:tc>
@@ -8490,7 +9085,21 @@
               <w:rPr>
                 <w:lang w:eastAsia="ko-KR"/>
               </w:rPr>
-              <w:t>No limitations. System properly checks for active bookings before allowing unlisting.</w:t>
+              <w:t xml:space="preserve">No limitations. System properly checks for active bookings before allowing </w:t>
+            </w:r>
+            <w:proofErr w:type="spellStart"/>
+            <w:r>
+              <w:rPr>
+                <w:lang w:eastAsia="ko-KR"/>
+              </w:rPr>
+              <w:t>unlisting</w:t>
+            </w:r>
+            <w:proofErr w:type="spellEnd"/>
+            <w:r>
+              <w:rPr>
+                <w:lang w:eastAsia="ko-KR"/>
+              </w:rPr>
+              <w:t>.</w:t>
             </w:r>
           </w:p>
         </w:tc>
@@ -8936,6 +9545,73 @@
         </w:tc>
       </w:tr>
     </w:tbl>
+    <w:p>
+      <w:pPr>
+        <w:jc w:val="center"/>
+        <w:rPr>
+          <w:rFonts w:hint="eastAsia"/>
+          <w:i/>
+          <w:iCs/>
+          <w:sz w:val="16"/>
+          <w:szCs w:val="16"/>
+          <w:lang w:eastAsia="ko-KR"/>
+        </w:rPr>
+      </w:pPr>
+      <w:r>
+        <w:rPr>
+          <w:rFonts w:hint="eastAsia"/>
+          <w:i/>
+          <w:iCs/>
+          <w:sz w:val="16"/>
+          <w:szCs w:val="16"/>
+          <w:lang w:eastAsia="ko-KR"/>
+        </w:rPr>
+        <w:t xml:space="preserve">Table </w:t>
+      </w:r>
+      <w:r>
+        <w:rPr>
+          <w:rFonts w:hint="eastAsia"/>
+          <w:i/>
+          <w:iCs/>
+          <w:sz w:val="16"/>
+          <w:szCs w:val="16"/>
+          <w:lang w:eastAsia="ko-KR"/>
+        </w:rPr>
+        <w:t>8</w:t>
+      </w:r>
+      <w:r>
+        <w:rPr>
+          <w:i/>
+          <w:iCs/>
+          <w:sz w:val="16"/>
+          <w:szCs w:val="16"/>
+          <w:lang w:eastAsia="ko-KR"/>
+        </w:rPr>
+        <w:t>:</w:t>
+      </w:r>
+      <w:r>
+        <w:rPr>
+          <w:rFonts w:hint="eastAsia"/>
+          <w:i/>
+          <w:iCs/>
+          <w:sz w:val="16"/>
+          <w:szCs w:val="16"/>
+          <w:lang w:eastAsia="ko-KR"/>
+        </w:rPr>
+        <w:t xml:space="preserve"> </w:t>
+      </w:r>
+      <w:r>
+        <w:rPr>
+          <w:rFonts w:hint="eastAsia"/>
+          <w:i/>
+          <w:iCs/>
+          <w:sz w:val="16"/>
+          <w:szCs w:val="16"/>
+          <w:lang w:eastAsia="ko-KR"/>
+        </w:rPr>
+        <w:t>Result summary table for the program</w:t>
+      </w:r>
+    </w:p>
     <w:p>
       <w:pPr>
         <w:rPr>
@@ -10186,7 +10862,29 @@
           <w:szCs w:val="16"/>
           <w:lang w:eastAsia="ko-KR"/>
         </w:rPr>
-        <w:t>Motorbike unlisting confirmation with booking status check</w:t>
+        <w:t xml:space="preserve">Motorbike </w:t>
+      </w:r>
+      <w:proofErr w:type="spellStart"/>
+      <w:r>
+        <w:rPr>
+          <w:i/>
+          <w:iCs/>
+          <w:sz w:val="16"/>
+          <w:szCs w:val="16"/>
+          <w:lang w:eastAsia="ko-KR"/>
+        </w:rPr>
+        <w:t>unlisting</w:t>
+      </w:r>
+      <w:proofErr w:type="spellEnd"/>
+      <w:r>
+        <w:rPr>
+          <w:i/>
+          <w:iCs/>
+          <w:sz w:val="16"/>
+          <w:szCs w:val="16"/>
+          <w:lang w:eastAsia="ko-KR"/>
+        </w:rPr>
+        <w:t xml:space="preserve"> confirmation with booking status check</w:t>
       </w:r>
       <w:r>
         <w:rPr>
@@ -10226,49 +10924,1795 @@
       <w:pPr>
         <w:jc w:val="center"/>
         <w:rPr>
-          <w:rFonts w:hint="eastAsia"/>
-          <w:i/>
-          <w:iCs/>
-          <w:sz w:val="16"/>
-          <w:szCs w:val="16"/>
-          <w:lang w:eastAsia="ko-KR"/>
-        </w:rPr>
-      </w:pPr>
+          <w:i/>
+          <w:iCs/>
+          <w:sz w:val="16"/>
+          <w:szCs w:val="16"/>
+          <w:lang w:eastAsia="ko-KR"/>
+        </w:rPr>
+      </w:pPr>
+      <w:r>
+        <w:rPr>
+          <w:i/>
+          <w:iCs/>
+          <w:sz w:val="16"/>
+          <w:szCs w:val="16"/>
+          <w:lang w:eastAsia="ko-KR"/>
+        </w:rPr>
+        <w:drawing>
+          <wp:inline distT="0" distB="0" distL="0" distR="0" wp14:anchorId="6BFAC2AE" wp14:editId="6547F802">
+            <wp:extent cx="3960000" cy="1847411"/>
+            <wp:effectExtent l="0" t="0" r="2540" b="635"/>
+            <wp:docPr id="1023946132" name="Picture 1" descr="A screenshot of a computer program&#10;&#10;AI-generated content may be incorrect."/>
+            <wp:cNvGraphicFramePr>
+              <a:graphicFrameLocks xmlns:a="http://schemas.openxmlformats.org/drawingml/2006/main" noChangeAspect="1"/>
+            </wp:cNvGraphicFramePr>
+            <a:graphic xmlns:a="http://schemas.openxmlformats.org/drawingml/2006/main">
+              <a:graphicData uri="http://schemas.openxmlformats.org/drawingml/2006/picture">
+                <pic:pic xmlns:pic="http://schemas.openxmlformats.org/drawingml/2006/picture">
+                  <pic:nvPicPr>
+                    <pic:cNvPr id="1023946132" name="Picture 1" descr="A screenshot of a computer program&#10;&#10;AI-generated content may be incorrect."/>
+                    <pic:cNvPicPr/>
+                  </pic:nvPicPr>
+                  <pic:blipFill>
+                    <a:blip r:embed="rId20"/>
+                    <a:stretch>
+                      <a:fillRect/>
+                    </a:stretch>
+                  </pic:blipFill>
+                  <pic:spPr>
+                    <a:xfrm>
+                      <a:off x="0" y="0"/>
+                      <a:ext cx="3960000" cy="1847411"/>
+                    </a:xfrm>
+                    <a:prstGeom prst="rect">
+                      <a:avLst/>
+                    </a:prstGeom>
+                  </pic:spPr>
+                </pic:pic>
+              </a:graphicData>
+            </a:graphic>
+          </wp:inline>
+        </w:drawing>
+      </w:r>
     </w:p>
     <w:p>
       <w:pPr>
         <w:jc w:val="center"/>
         <w:rPr>
-          <w:rFonts w:hint="eastAsia"/>
-          <w:i/>
-          <w:iCs/>
-          <w:sz w:val="16"/>
-          <w:szCs w:val="16"/>
-          <w:lang w:eastAsia="ko-KR"/>
-        </w:rPr>
-      </w:pPr>
+          <w:i/>
+          <w:iCs/>
+          <w:sz w:val="16"/>
+          <w:szCs w:val="16"/>
+          <w:lang w:eastAsia="ko-KR"/>
+        </w:rPr>
+      </w:pPr>
+      <w:r>
+        <w:rPr>
+          <w:i/>
+          <w:iCs/>
+          <w:sz w:val="16"/>
+          <w:szCs w:val="16"/>
+        </w:rPr>
+        <w:t>Figure</w:t>
+      </w:r>
+      <w:r>
+        <w:rPr>
+          <w:rFonts w:hint="eastAsia"/>
+          <w:i/>
+          <w:iCs/>
+          <w:sz w:val="16"/>
+          <w:szCs w:val="16"/>
+          <w:lang w:eastAsia="ko-KR"/>
+        </w:rPr>
+        <w:t xml:space="preserve"> </w:t>
+      </w:r>
+      <w:r>
+        <w:rPr>
+          <w:rFonts w:hint="eastAsia"/>
+          <w:i/>
+          <w:iCs/>
+          <w:sz w:val="16"/>
+          <w:szCs w:val="16"/>
+          <w:lang w:eastAsia="ko-KR"/>
+        </w:rPr>
+        <w:t>1</w:t>
+      </w:r>
+      <w:r>
+        <w:rPr>
+          <w:rFonts w:hint="eastAsia"/>
+          <w:i/>
+          <w:iCs/>
+          <w:sz w:val="16"/>
+          <w:szCs w:val="16"/>
+          <w:lang w:eastAsia="ko-KR"/>
+        </w:rPr>
+        <w:t>2</w:t>
+      </w:r>
+      <w:r>
+        <w:rPr>
+          <w:rFonts w:hint="eastAsia"/>
+          <w:i/>
+          <w:iCs/>
+          <w:sz w:val="16"/>
+          <w:szCs w:val="16"/>
+          <w:lang w:eastAsia="ko-KR"/>
+        </w:rPr>
+        <w:t xml:space="preserve">: </w:t>
+      </w:r>
+      <w:r>
+        <w:rPr>
+          <w:i/>
+          <w:iCs/>
+          <w:sz w:val="16"/>
+          <w:szCs w:val="16"/>
+          <w:lang w:eastAsia="ko-KR"/>
+        </w:rPr>
+        <w:t>Motorbike search interface with date and city input</w:t>
+      </w:r>
+      <w:r>
+        <w:rPr>
+          <w:rFonts w:hint="eastAsia"/>
+          <w:i/>
+          <w:iCs/>
+          <w:sz w:val="16"/>
+          <w:szCs w:val="16"/>
+          <w:lang w:eastAsia="ko-KR"/>
+        </w:rPr>
+        <w:t xml:space="preserve"> (Feature 7)</w:t>
+      </w:r>
     </w:p>
     <w:p>
       <w:pPr>
         <w:jc w:val="center"/>
         <w:rPr>
-          <w:rFonts w:hint="eastAsia"/>
-          <w:i/>
-          <w:iCs/>
-          <w:sz w:val="16"/>
-          <w:szCs w:val="16"/>
-          <w:lang w:eastAsia="ko-KR"/>
-        </w:rPr>
-      </w:pPr>
+          <w:i/>
+          <w:iCs/>
+          <w:sz w:val="16"/>
+          <w:szCs w:val="16"/>
+          <w:lang w:eastAsia="ko-KR"/>
+        </w:rPr>
+      </w:pPr>
+      <w:r>
+        <w:rPr>
+          <w:i/>
+          <w:iCs/>
+          <w:sz w:val="16"/>
+          <w:szCs w:val="16"/>
+          <w:lang w:eastAsia="ko-KR"/>
+        </w:rPr>
+        <w:drawing>
+          <wp:inline distT="0" distB="0" distL="0" distR="0" wp14:anchorId="07779B18" wp14:editId="55C050B8">
+            <wp:extent cx="5400000" cy="1645365"/>
+            <wp:effectExtent l="0" t="0" r="0" b="0"/>
+            <wp:docPr id="1327663310" name="Picture 1" descr="A screenshot of a computer program&#10;&#10;AI-generated content may be incorrect."/>
+            <wp:cNvGraphicFramePr>
+              <a:graphicFrameLocks xmlns:a="http://schemas.openxmlformats.org/drawingml/2006/main" noChangeAspect="1"/>
+            </wp:cNvGraphicFramePr>
+            <a:graphic xmlns:a="http://schemas.openxmlformats.org/drawingml/2006/main">
+              <a:graphicData uri="http://schemas.openxmlformats.org/drawingml/2006/picture">
+                <pic:pic xmlns:pic="http://schemas.openxmlformats.org/drawingml/2006/picture">
+                  <pic:nvPicPr>
+                    <pic:cNvPr id="1327663310" name="Picture 1" descr="A screenshot of a computer program&#10;&#10;AI-generated content may be incorrect."/>
+                    <pic:cNvPicPr/>
+                  </pic:nvPicPr>
+                  <pic:blipFill>
+                    <a:blip r:embed="rId21"/>
+                    <a:stretch>
+                      <a:fillRect/>
+                    </a:stretch>
+                  </pic:blipFill>
+                  <pic:spPr>
+                    <a:xfrm>
+                      <a:off x="0" y="0"/>
+                      <a:ext cx="5400000" cy="1645365"/>
+                    </a:xfrm>
+                    <a:prstGeom prst="rect">
+                      <a:avLst/>
+                    </a:prstGeom>
+                  </pic:spPr>
+                </pic:pic>
+              </a:graphicData>
+            </a:graphic>
+          </wp:inline>
+        </w:drawing>
+      </w:r>
     </w:p>
     <w:p>
       <w:pPr>
         <w:jc w:val="center"/>
         <w:rPr>
-          <w:rFonts w:cstheme="minorHAnsi" w:hint="eastAsia"/>
-          <w:lang w:eastAsia="ko-KR"/>
-        </w:rPr>
-      </w:pPr>
+          <w:rFonts w:hint="eastAsia"/>
+          <w:i/>
+          <w:iCs/>
+          <w:sz w:val="16"/>
+          <w:szCs w:val="16"/>
+          <w:lang w:eastAsia="ko-KR"/>
+        </w:rPr>
+      </w:pPr>
+      <w:r>
+        <w:rPr>
+          <w:i/>
+          <w:iCs/>
+          <w:sz w:val="16"/>
+          <w:szCs w:val="16"/>
+        </w:rPr>
+        <w:t>Figure</w:t>
+      </w:r>
+      <w:r>
+        <w:rPr>
+          <w:rFonts w:hint="eastAsia"/>
+          <w:i/>
+          <w:iCs/>
+          <w:sz w:val="16"/>
+          <w:szCs w:val="16"/>
+          <w:lang w:eastAsia="ko-KR"/>
+        </w:rPr>
+        <w:t xml:space="preserve"> </w:t>
+      </w:r>
+      <w:r>
+        <w:rPr>
+          <w:rFonts w:hint="eastAsia"/>
+          <w:i/>
+          <w:iCs/>
+          <w:sz w:val="16"/>
+          <w:szCs w:val="16"/>
+          <w:lang w:eastAsia="ko-KR"/>
+        </w:rPr>
+        <w:t>1</w:t>
+      </w:r>
+      <w:r>
+        <w:rPr>
+          <w:rFonts w:hint="eastAsia"/>
+          <w:i/>
+          <w:iCs/>
+          <w:sz w:val="16"/>
+          <w:szCs w:val="16"/>
+          <w:lang w:eastAsia="ko-KR"/>
+        </w:rPr>
+        <w:t>3</w:t>
+      </w:r>
+      <w:r>
+        <w:rPr>
+          <w:rFonts w:hint="eastAsia"/>
+          <w:i/>
+          <w:iCs/>
+          <w:sz w:val="16"/>
+          <w:szCs w:val="16"/>
+          <w:lang w:eastAsia="ko-KR"/>
+        </w:rPr>
+        <w:t xml:space="preserve">: </w:t>
+      </w:r>
+      <w:r>
+        <w:rPr>
+          <w:i/>
+          <w:iCs/>
+          <w:sz w:val="16"/>
+          <w:szCs w:val="16"/>
+          <w:lang w:eastAsia="ko-KR"/>
+        </w:rPr>
+        <w:t>Filtered search results based on user eligibility criteria</w:t>
+      </w:r>
+      <w:r>
+        <w:rPr>
+          <w:rFonts w:hint="eastAsia"/>
+          <w:i/>
+          <w:iCs/>
+          <w:sz w:val="16"/>
+          <w:szCs w:val="16"/>
+          <w:lang w:eastAsia="ko-KR"/>
+        </w:rPr>
+        <w:t xml:space="preserve"> (Feature 7)</w:t>
+      </w:r>
+    </w:p>
+    <w:p>
+      <w:pPr>
+        <w:jc w:val="center"/>
+        <w:rPr>
+          <w:i/>
+          <w:iCs/>
+          <w:sz w:val="16"/>
+          <w:szCs w:val="16"/>
+          <w:lang w:eastAsia="ko-KR"/>
+        </w:rPr>
+      </w:pPr>
+      <w:r>
+        <w:rPr>
+          <w:i/>
+          <w:iCs/>
+          <w:sz w:val="16"/>
+          <w:szCs w:val="16"/>
+          <w:lang w:eastAsia="ko-KR"/>
+        </w:rPr>
+        <w:lastRenderedPageBreak/>
+        <w:drawing>
+          <wp:inline distT="0" distB="0" distL="0" distR="0" wp14:anchorId="7829D957" wp14:editId="78421EBB">
+            <wp:extent cx="5400000" cy="3206737"/>
+            <wp:effectExtent l="0" t="0" r="0" b="0"/>
+            <wp:docPr id="822378642" name="Picture 1" descr="A screenshot of a computer&#10;&#10;AI-generated content may be incorrect."/>
+            <wp:cNvGraphicFramePr>
+              <a:graphicFrameLocks xmlns:a="http://schemas.openxmlformats.org/drawingml/2006/main" noChangeAspect="1"/>
+            </wp:cNvGraphicFramePr>
+            <a:graphic xmlns:a="http://schemas.openxmlformats.org/drawingml/2006/main">
+              <a:graphicData uri="http://schemas.openxmlformats.org/drawingml/2006/picture">
+                <pic:pic xmlns:pic="http://schemas.openxmlformats.org/drawingml/2006/picture">
+                  <pic:nvPicPr>
+                    <pic:cNvPr id="822378642" name="Picture 1" descr="A screenshot of a computer&#10;&#10;AI-generated content may be incorrect."/>
+                    <pic:cNvPicPr/>
+                  </pic:nvPicPr>
+                  <pic:blipFill>
+                    <a:blip r:embed="rId22"/>
+                    <a:stretch>
+                      <a:fillRect/>
+                    </a:stretch>
+                  </pic:blipFill>
+                  <pic:spPr>
+                    <a:xfrm>
+                      <a:off x="0" y="0"/>
+                      <a:ext cx="5400000" cy="3206737"/>
+                    </a:xfrm>
+                    <a:prstGeom prst="rect">
+                      <a:avLst/>
+                    </a:prstGeom>
+                  </pic:spPr>
+                </pic:pic>
+              </a:graphicData>
+            </a:graphic>
+          </wp:inline>
+        </w:drawing>
+      </w:r>
+    </w:p>
+    <w:p>
+      <w:pPr>
+        <w:jc w:val="center"/>
+        <w:rPr>
+          <w:rFonts w:hint="eastAsia"/>
+          <w:i/>
+          <w:iCs/>
+          <w:sz w:val="16"/>
+          <w:szCs w:val="16"/>
+          <w:lang w:eastAsia="ko-KR"/>
+        </w:rPr>
+      </w:pPr>
+      <w:r>
+        <w:rPr>
+          <w:i/>
+          <w:iCs/>
+          <w:sz w:val="16"/>
+          <w:szCs w:val="16"/>
+        </w:rPr>
+        <w:t>Figure</w:t>
+      </w:r>
+      <w:r>
+        <w:rPr>
+          <w:rFonts w:hint="eastAsia"/>
+          <w:i/>
+          <w:iCs/>
+          <w:sz w:val="16"/>
+          <w:szCs w:val="16"/>
+          <w:lang w:eastAsia="ko-KR"/>
+        </w:rPr>
+        <w:t xml:space="preserve"> </w:t>
+      </w:r>
+      <w:r>
+        <w:rPr>
+          <w:rFonts w:hint="eastAsia"/>
+          <w:i/>
+          <w:iCs/>
+          <w:sz w:val="16"/>
+          <w:szCs w:val="16"/>
+          <w:lang w:eastAsia="ko-KR"/>
+        </w:rPr>
+        <w:t>1</w:t>
+      </w:r>
+      <w:r>
+        <w:rPr>
+          <w:rFonts w:hint="eastAsia"/>
+          <w:i/>
+          <w:iCs/>
+          <w:sz w:val="16"/>
+          <w:szCs w:val="16"/>
+          <w:lang w:eastAsia="ko-KR"/>
+        </w:rPr>
+        <w:t xml:space="preserve">4: </w:t>
+      </w:r>
+      <w:r>
+        <w:rPr>
+          <w:i/>
+          <w:iCs/>
+          <w:sz w:val="16"/>
+          <w:szCs w:val="16"/>
+          <w:lang w:eastAsia="ko-KR"/>
+        </w:rPr>
+        <w:t>Complete motorbike listing with average ratings and customer reviews</w:t>
+      </w:r>
+      <w:r>
+        <w:rPr>
+          <w:rFonts w:hint="eastAsia"/>
+          <w:i/>
+          <w:iCs/>
+          <w:sz w:val="16"/>
+          <w:szCs w:val="16"/>
+          <w:lang w:eastAsia="ko-KR"/>
+        </w:rPr>
+        <w:t xml:space="preserve"> (Feature 8)</w:t>
+      </w:r>
+    </w:p>
+    <w:p>
+      <w:pPr>
+        <w:jc w:val="center"/>
+        <w:rPr>
+          <w:i/>
+          <w:iCs/>
+          <w:sz w:val="16"/>
+          <w:szCs w:val="16"/>
+          <w:lang w:eastAsia="ko-KR"/>
+        </w:rPr>
+      </w:pPr>
+      <w:r>
+        <w:rPr>
+          <w:i/>
+          <w:iCs/>
+          <w:sz w:val="16"/>
+          <w:szCs w:val="16"/>
+          <w:lang w:eastAsia="ko-KR"/>
+        </w:rPr>
+        <w:drawing>
+          <wp:inline distT="0" distB="0" distL="0" distR="0" wp14:anchorId="46A2657D" wp14:editId="7FCD73DD">
+            <wp:extent cx="5400000" cy="2931929"/>
+            <wp:effectExtent l="0" t="0" r="0" b="1905"/>
+            <wp:docPr id="1236439937" name="Picture 1" descr="A screenshot of a computer program&#10;&#10;AI-generated content may be incorrect."/>
+            <wp:cNvGraphicFramePr>
+              <a:graphicFrameLocks xmlns:a="http://schemas.openxmlformats.org/drawingml/2006/main" noChangeAspect="1"/>
+            </wp:cNvGraphicFramePr>
+            <a:graphic xmlns:a="http://schemas.openxmlformats.org/drawingml/2006/main">
+              <a:graphicData uri="http://schemas.openxmlformats.org/drawingml/2006/picture">
+                <pic:pic xmlns:pic="http://schemas.openxmlformats.org/drawingml/2006/picture">
+                  <pic:nvPicPr>
+                    <pic:cNvPr id="1236439937" name="Picture 1" descr="A screenshot of a computer program&#10;&#10;AI-generated content may be incorrect."/>
+                    <pic:cNvPicPr/>
+                  </pic:nvPicPr>
+                  <pic:blipFill>
+                    <a:blip r:embed="rId23"/>
+                    <a:stretch>
+                      <a:fillRect/>
+                    </a:stretch>
+                  </pic:blipFill>
+                  <pic:spPr>
+                    <a:xfrm>
+                      <a:off x="0" y="0"/>
+                      <a:ext cx="5400000" cy="2931929"/>
+                    </a:xfrm>
+                    <a:prstGeom prst="rect">
+                      <a:avLst/>
+                    </a:prstGeom>
+                  </pic:spPr>
+                </pic:pic>
+              </a:graphicData>
+            </a:graphic>
+          </wp:inline>
+        </w:drawing>
+      </w:r>
+    </w:p>
+    <w:p>
+      <w:pPr>
+        <w:jc w:val="center"/>
+        <w:rPr>
+          <w:i/>
+          <w:iCs/>
+          <w:sz w:val="16"/>
+          <w:szCs w:val="16"/>
+          <w:lang w:eastAsia="ko-KR"/>
+        </w:rPr>
+      </w:pPr>
+      <w:r>
+        <w:rPr>
+          <w:i/>
+          <w:iCs/>
+          <w:sz w:val="16"/>
+          <w:szCs w:val="16"/>
+        </w:rPr>
+        <w:t>Figure</w:t>
+      </w:r>
+      <w:r>
+        <w:rPr>
+          <w:rFonts w:hint="eastAsia"/>
+          <w:i/>
+          <w:iCs/>
+          <w:sz w:val="16"/>
+          <w:szCs w:val="16"/>
+          <w:lang w:eastAsia="ko-KR"/>
+        </w:rPr>
+        <w:t xml:space="preserve"> </w:t>
+      </w:r>
+      <w:r>
+        <w:rPr>
+          <w:rFonts w:hint="eastAsia"/>
+          <w:i/>
+          <w:iCs/>
+          <w:sz w:val="16"/>
+          <w:szCs w:val="16"/>
+          <w:lang w:eastAsia="ko-KR"/>
+        </w:rPr>
+        <w:t>1</w:t>
+      </w:r>
+      <w:r>
+        <w:rPr>
+          <w:rFonts w:hint="eastAsia"/>
+          <w:i/>
+          <w:iCs/>
+          <w:sz w:val="16"/>
+          <w:szCs w:val="16"/>
+          <w:lang w:eastAsia="ko-KR"/>
+        </w:rPr>
+        <w:t>5:</w:t>
+      </w:r>
+      <w:r>
+        <w:rPr>
+          <w:rFonts w:hint="eastAsia"/>
+          <w:i/>
+          <w:iCs/>
+          <w:sz w:val="16"/>
+          <w:szCs w:val="16"/>
+          <w:lang w:eastAsia="ko-KR"/>
+        </w:rPr>
+        <w:t xml:space="preserve"> </w:t>
+      </w:r>
+      <w:r>
+        <w:rPr>
+          <w:i/>
+          <w:iCs/>
+          <w:sz w:val="16"/>
+          <w:szCs w:val="16"/>
+          <w:lang w:eastAsia="ko-KR"/>
+        </w:rPr>
+        <w:t>Rental request submission form with date selection</w:t>
+      </w:r>
+      <w:r>
+        <w:rPr>
+          <w:rFonts w:hint="eastAsia"/>
+          <w:i/>
+          <w:iCs/>
+          <w:sz w:val="16"/>
+          <w:szCs w:val="16"/>
+          <w:lang w:eastAsia="ko-KR"/>
+        </w:rPr>
+        <w:t xml:space="preserve"> (Feature 9)</w:t>
+      </w:r>
+    </w:p>
+    <w:p>
+      <w:pPr>
+        <w:jc w:val="center"/>
+        <w:rPr>
+          <w:i/>
+          <w:iCs/>
+          <w:sz w:val="16"/>
+          <w:szCs w:val="16"/>
+          <w:lang w:eastAsia="ko-KR"/>
+        </w:rPr>
+      </w:pPr>
+      <w:r>
+        <w:rPr>
+          <w:i/>
+          <w:iCs/>
+          <w:sz w:val="16"/>
+          <w:szCs w:val="16"/>
+          <w:lang w:eastAsia="ko-KR"/>
+        </w:rPr>
+        <w:drawing>
+          <wp:inline distT="0" distB="0" distL="0" distR="0" wp14:anchorId="4673CD37" wp14:editId="7FF46DD0">
+            <wp:extent cx="3240000" cy="1856181"/>
+            <wp:effectExtent l="0" t="0" r="0" b="0"/>
+            <wp:docPr id="1545495173" name="Picture 1" descr="A screen shot of a computer&#10;&#10;AI-generated content may be incorrect."/>
+            <wp:cNvGraphicFramePr>
+              <a:graphicFrameLocks xmlns:a="http://schemas.openxmlformats.org/drawingml/2006/main" noChangeAspect="1"/>
+            </wp:cNvGraphicFramePr>
+            <a:graphic xmlns:a="http://schemas.openxmlformats.org/drawingml/2006/main">
+              <a:graphicData uri="http://schemas.openxmlformats.org/drawingml/2006/picture">
+                <pic:pic xmlns:pic="http://schemas.openxmlformats.org/drawingml/2006/picture">
+                  <pic:nvPicPr>
+                    <pic:cNvPr id="1545495173" name="Picture 1" descr="A screen shot of a computer&#10;&#10;AI-generated content may be incorrect."/>
+                    <pic:cNvPicPr/>
+                  </pic:nvPicPr>
+                  <pic:blipFill>
+                    <a:blip r:embed="rId24"/>
+                    <a:stretch>
+                      <a:fillRect/>
+                    </a:stretch>
+                  </pic:blipFill>
+                  <pic:spPr>
+                    <a:xfrm>
+                      <a:off x="0" y="0"/>
+                      <a:ext cx="3240000" cy="1856181"/>
+                    </a:xfrm>
+                    <a:prstGeom prst="rect">
+                      <a:avLst/>
+                    </a:prstGeom>
+                  </pic:spPr>
+                </pic:pic>
+              </a:graphicData>
+            </a:graphic>
+          </wp:inline>
+        </w:drawing>
+      </w:r>
+    </w:p>
+    <w:p>
+      <w:pPr>
+        <w:jc w:val="center"/>
+        <w:rPr>
+          <w:i/>
+          <w:iCs/>
+          <w:sz w:val="16"/>
+          <w:szCs w:val="16"/>
+          <w:lang w:eastAsia="ko-KR"/>
+        </w:rPr>
+      </w:pPr>
+      <w:r>
+        <w:rPr>
+          <w:i/>
+          <w:iCs/>
+          <w:sz w:val="16"/>
+          <w:szCs w:val="16"/>
+        </w:rPr>
+        <w:t>Figure</w:t>
+      </w:r>
+      <w:r>
+        <w:rPr>
+          <w:rFonts w:hint="eastAsia"/>
+          <w:i/>
+          <w:iCs/>
+          <w:sz w:val="16"/>
+          <w:szCs w:val="16"/>
+          <w:lang w:eastAsia="ko-KR"/>
+        </w:rPr>
+        <w:t xml:space="preserve"> </w:t>
+      </w:r>
+      <w:r>
+        <w:rPr>
+          <w:rFonts w:hint="eastAsia"/>
+          <w:i/>
+          <w:iCs/>
+          <w:sz w:val="16"/>
+          <w:szCs w:val="16"/>
+          <w:lang w:eastAsia="ko-KR"/>
+        </w:rPr>
+        <w:t>1</w:t>
+      </w:r>
+      <w:r>
+        <w:rPr>
+          <w:rFonts w:hint="eastAsia"/>
+          <w:i/>
+          <w:iCs/>
+          <w:sz w:val="16"/>
+          <w:szCs w:val="16"/>
+          <w:lang w:eastAsia="ko-KR"/>
+        </w:rPr>
+        <w:t xml:space="preserve">6: </w:t>
+      </w:r>
+      <w:r>
+        <w:rPr>
+          <w:i/>
+          <w:iCs/>
+          <w:sz w:val="16"/>
+          <w:szCs w:val="16"/>
+          <w:lang w:eastAsia="ko-KR"/>
+        </w:rPr>
+        <w:t>License restriction enforcement for motorbikes over 50cc</w:t>
+      </w:r>
+      <w:r>
+        <w:rPr>
+          <w:rFonts w:hint="eastAsia"/>
+          <w:i/>
+          <w:iCs/>
+          <w:sz w:val="16"/>
+          <w:szCs w:val="16"/>
+          <w:lang w:eastAsia="ko-KR"/>
+        </w:rPr>
+        <w:t xml:space="preserve"> (Feature 9)</w:t>
+      </w:r>
+    </w:p>
+    <w:p>
+      <w:pPr>
+        <w:jc w:val="center"/>
+        <w:rPr>
+          <w:rFonts w:hint="eastAsia"/>
+          <w:i/>
+          <w:iCs/>
+          <w:sz w:val="16"/>
+          <w:szCs w:val="16"/>
+          <w:lang w:eastAsia="ko-KR"/>
+        </w:rPr>
+      </w:pPr>
+      <w:r>
+        <w:rPr>
+          <w:i/>
+          <w:iCs/>
+          <w:sz w:val="16"/>
+          <w:szCs w:val="16"/>
+          <w:lang w:eastAsia="ko-KR"/>
+        </w:rPr>
+        <w:lastRenderedPageBreak/>
+        <w:drawing>
+          <wp:inline distT="0" distB="0" distL="0" distR="0" wp14:anchorId="2F3B0159" wp14:editId="484517DC">
+            <wp:extent cx="5400000" cy="1147528"/>
+            <wp:effectExtent l="0" t="0" r="0" b="0"/>
+            <wp:docPr id="2062382385" name="Picture 1"/>
+            <wp:cNvGraphicFramePr>
+              <a:graphicFrameLocks xmlns:a="http://schemas.openxmlformats.org/drawingml/2006/main" noChangeAspect="1"/>
+            </wp:cNvGraphicFramePr>
+            <a:graphic xmlns:a="http://schemas.openxmlformats.org/drawingml/2006/main">
+              <a:graphicData uri="http://schemas.openxmlformats.org/drawingml/2006/picture">
+                <pic:pic xmlns:pic="http://schemas.openxmlformats.org/drawingml/2006/picture">
+                  <pic:nvPicPr>
+                    <pic:cNvPr id="2062382385" name=""/>
+                    <pic:cNvPicPr/>
+                  </pic:nvPicPr>
+                  <pic:blipFill>
+                    <a:blip r:embed="rId25"/>
+                    <a:stretch>
+                      <a:fillRect/>
+                    </a:stretch>
+                  </pic:blipFill>
+                  <pic:spPr>
+                    <a:xfrm>
+                      <a:off x="0" y="0"/>
+                      <a:ext cx="5400000" cy="1147528"/>
+                    </a:xfrm>
+                    <a:prstGeom prst="rect">
+                      <a:avLst/>
+                    </a:prstGeom>
+                  </pic:spPr>
+                </pic:pic>
+              </a:graphicData>
+            </a:graphic>
+          </wp:inline>
+        </w:drawing>
+      </w:r>
+    </w:p>
+    <w:p>
+      <w:pPr>
+        <w:jc w:val="center"/>
+        <w:rPr>
+          <w:i/>
+          <w:iCs/>
+          <w:sz w:val="16"/>
+          <w:szCs w:val="16"/>
+          <w:lang w:eastAsia="ko-KR"/>
+        </w:rPr>
+      </w:pPr>
+      <w:r>
+        <w:rPr>
+          <w:i/>
+          <w:iCs/>
+          <w:sz w:val="16"/>
+          <w:szCs w:val="16"/>
+        </w:rPr>
+        <w:t>Figure</w:t>
+      </w:r>
+      <w:r>
+        <w:rPr>
+          <w:rFonts w:hint="eastAsia"/>
+          <w:i/>
+          <w:iCs/>
+          <w:sz w:val="16"/>
+          <w:szCs w:val="16"/>
+          <w:lang w:eastAsia="ko-KR"/>
+        </w:rPr>
+        <w:t xml:space="preserve"> </w:t>
+      </w:r>
+      <w:r>
+        <w:rPr>
+          <w:rFonts w:hint="eastAsia"/>
+          <w:i/>
+          <w:iCs/>
+          <w:sz w:val="16"/>
+          <w:szCs w:val="16"/>
+          <w:lang w:eastAsia="ko-KR"/>
+        </w:rPr>
+        <w:t>1</w:t>
+      </w:r>
+      <w:r>
+        <w:rPr>
+          <w:rFonts w:hint="eastAsia"/>
+          <w:i/>
+          <w:iCs/>
+          <w:sz w:val="16"/>
+          <w:szCs w:val="16"/>
+          <w:lang w:eastAsia="ko-KR"/>
+        </w:rPr>
+        <w:t>7</w:t>
+      </w:r>
+      <w:r>
+        <w:rPr>
+          <w:rFonts w:hint="eastAsia"/>
+          <w:i/>
+          <w:iCs/>
+          <w:sz w:val="16"/>
+          <w:szCs w:val="16"/>
+          <w:lang w:eastAsia="ko-KR"/>
+        </w:rPr>
+        <w:t>:</w:t>
+      </w:r>
+      <w:r>
+        <w:t xml:space="preserve"> </w:t>
+      </w:r>
+      <w:r>
+        <w:rPr>
+          <w:i/>
+          <w:iCs/>
+          <w:sz w:val="16"/>
+          <w:szCs w:val="16"/>
+          <w:lang w:eastAsia="ko-KR"/>
+        </w:rPr>
+        <w:t>Rental requests list for motorbike owners</w:t>
+      </w:r>
+      <w:r>
+        <w:rPr>
+          <w:rFonts w:hint="eastAsia"/>
+          <w:i/>
+          <w:iCs/>
+          <w:sz w:val="16"/>
+          <w:szCs w:val="16"/>
+          <w:lang w:eastAsia="ko-KR"/>
+        </w:rPr>
+        <w:t xml:space="preserve"> (Feature 10)</w:t>
+      </w:r>
+    </w:p>
+    <w:p>
+      <w:pPr>
+        <w:jc w:val="center"/>
+        <w:rPr>
+          <w:i/>
+          <w:iCs/>
+          <w:sz w:val="16"/>
+          <w:szCs w:val="16"/>
+          <w:lang w:eastAsia="ko-KR"/>
+        </w:rPr>
+      </w:pPr>
+      <w:r>
+        <w:rPr>
+          <w:i/>
+          <w:iCs/>
+          <w:sz w:val="16"/>
+          <w:szCs w:val="16"/>
+          <w:lang w:eastAsia="ko-KR"/>
+        </w:rPr>
+        <w:drawing>
+          <wp:inline distT="0" distB="0" distL="0" distR="0" wp14:anchorId="6CB824CB" wp14:editId="2760A075">
+            <wp:extent cx="2520000" cy="1777621"/>
+            <wp:effectExtent l="0" t="0" r="0" b="0"/>
+            <wp:docPr id="315597228" name="Picture 1" descr="A screenshot of a computer&#10;&#10;AI-generated content may be incorrect."/>
+            <wp:cNvGraphicFramePr>
+              <a:graphicFrameLocks xmlns:a="http://schemas.openxmlformats.org/drawingml/2006/main" noChangeAspect="1"/>
+            </wp:cNvGraphicFramePr>
+            <a:graphic xmlns:a="http://schemas.openxmlformats.org/drawingml/2006/main">
+              <a:graphicData uri="http://schemas.openxmlformats.org/drawingml/2006/picture">
+                <pic:pic xmlns:pic="http://schemas.openxmlformats.org/drawingml/2006/picture">
+                  <pic:nvPicPr>
+                    <pic:cNvPr id="315597228" name="Picture 1" descr="A screenshot of a computer&#10;&#10;AI-generated content may be incorrect."/>
+                    <pic:cNvPicPr/>
+                  </pic:nvPicPr>
+                  <pic:blipFill>
+                    <a:blip r:embed="rId26"/>
+                    <a:stretch>
+                      <a:fillRect/>
+                    </a:stretch>
+                  </pic:blipFill>
+                  <pic:spPr>
+                    <a:xfrm>
+                      <a:off x="0" y="0"/>
+                      <a:ext cx="2520000" cy="1777621"/>
+                    </a:xfrm>
+                    <a:prstGeom prst="rect">
+                      <a:avLst/>
+                    </a:prstGeom>
+                  </pic:spPr>
+                </pic:pic>
+              </a:graphicData>
+            </a:graphic>
+          </wp:inline>
+        </w:drawing>
+      </w:r>
+    </w:p>
+    <w:p>
+      <w:pPr>
+        <w:jc w:val="center"/>
+        <w:rPr>
+          <w:i/>
+          <w:iCs/>
+          <w:sz w:val="16"/>
+          <w:szCs w:val="16"/>
+          <w:lang w:eastAsia="ko-KR"/>
+        </w:rPr>
+      </w:pPr>
+      <w:r>
+        <w:rPr>
+          <w:i/>
+          <w:iCs/>
+          <w:sz w:val="16"/>
+          <w:szCs w:val="16"/>
+        </w:rPr>
+        <w:t>Figure</w:t>
+      </w:r>
+      <w:r>
+        <w:rPr>
+          <w:rFonts w:hint="eastAsia"/>
+          <w:i/>
+          <w:iCs/>
+          <w:sz w:val="16"/>
+          <w:szCs w:val="16"/>
+          <w:lang w:eastAsia="ko-KR"/>
+        </w:rPr>
+        <w:t xml:space="preserve"> </w:t>
+      </w:r>
+      <w:r>
+        <w:rPr>
+          <w:rFonts w:hint="eastAsia"/>
+          <w:i/>
+          <w:iCs/>
+          <w:sz w:val="16"/>
+          <w:szCs w:val="16"/>
+          <w:lang w:eastAsia="ko-KR"/>
+        </w:rPr>
+        <w:t>1</w:t>
+      </w:r>
+      <w:r>
+        <w:rPr>
+          <w:rFonts w:hint="eastAsia"/>
+          <w:i/>
+          <w:iCs/>
+          <w:sz w:val="16"/>
+          <w:szCs w:val="16"/>
+          <w:lang w:eastAsia="ko-KR"/>
+        </w:rPr>
+        <w:t>8:</w:t>
+      </w:r>
+      <w:r>
+        <w:t xml:space="preserve"> </w:t>
+      </w:r>
+      <w:r>
+        <w:rPr>
+          <w:i/>
+          <w:iCs/>
+          <w:sz w:val="16"/>
+          <w:szCs w:val="16"/>
+          <w:lang w:eastAsia="ko-KR"/>
+        </w:rPr>
+        <w:t>Rental request approval/rejection interface</w:t>
+      </w:r>
+      <w:r>
+        <w:rPr>
+          <w:rFonts w:hint="eastAsia"/>
+          <w:i/>
+          <w:iCs/>
+          <w:sz w:val="16"/>
+          <w:szCs w:val="16"/>
+          <w:lang w:eastAsia="ko-KR"/>
+        </w:rPr>
+        <w:t xml:space="preserve"> (Feature 10)</w:t>
+      </w:r>
+    </w:p>
+    <w:p>
+      <w:pPr>
+        <w:jc w:val="center"/>
+        <w:rPr>
+          <w:i/>
+          <w:iCs/>
+          <w:sz w:val="16"/>
+          <w:szCs w:val="16"/>
+          <w:lang w:eastAsia="ko-KR"/>
+        </w:rPr>
+      </w:pPr>
+      <w:r>
+        <w:rPr>
+          <w:i/>
+          <w:iCs/>
+          <w:sz w:val="16"/>
+          <w:szCs w:val="16"/>
+          <w:lang w:eastAsia="ko-KR"/>
+        </w:rPr>
+        <w:drawing>
+          <wp:inline distT="0" distB="0" distL="0" distR="0" wp14:anchorId="74935960" wp14:editId="212567E7">
+            <wp:extent cx="2520000" cy="2998373"/>
+            <wp:effectExtent l="0" t="0" r="0" b="0"/>
+            <wp:docPr id="330108544" name="Picture 1" descr="A screenshot of a computer screen&#10;&#10;AI-generated content may be incorrect."/>
+            <wp:cNvGraphicFramePr>
+              <a:graphicFrameLocks xmlns:a="http://schemas.openxmlformats.org/drawingml/2006/main" noChangeAspect="1"/>
+            </wp:cNvGraphicFramePr>
+            <a:graphic xmlns:a="http://schemas.openxmlformats.org/drawingml/2006/main">
+              <a:graphicData uri="http://schemas.openxmlformats.org/drawingml/2006/picture">
+                <pic:pic xmlns:pic="http://schemas.openxmlformats.org/drawingml/2006/picture">
+                  <pic:nvPicPr>
+                    <pic:cNvPr id="330108544" name="Picture 1" descr="A screenshot of a computer screen&#10;&#10;AI-generated content may be incorrect."/>
+                    <pic:cNvPicPr/>
+                  </pic:nvPicPr>
+                  <pic:blipFill>
+                    <a:blip r:embed="rId27"/>
+                    <a:stretch>
+                      <a:fillRect/>
+                    </a:stretch>
+                  </pic:blipFill>
+                  <pic:spPr>
+                    <a:xfrm>
+                      <a:off x="0" y="0"/>
+                      <a:ext cx="2520000" cy="2998373"/>
+                    </a:xfrm>
+                    <a:prstGeom prst="rect">
+                      <a:avLst/>
+                    </a:prstGeom>
+                  </pic:spPr>
+                </pic:pic>
+              </a:graphicData>
+            </a:graphic>
+          </wp:inline>
+        </w:drawing>
+      </w:r>
+    </w:p>
+    <w:p>
+      <w:pPr>
+        <w:jc w:val="center"/>
+        <w:rPr>
+          <w:i/>
+          <w:iCs/>
+          <w:sz w:val="16"/>
+          <w:szCs w:val="16"/>
+          <w:lang w:eastAsia="ko-KR"/>
+        </w:rPr>
+      </w:pPr>
+      <w:r>
+        <w:rPr>
+          <w:i/>
+          <w:iCs/>
+          <w:sz w:val="16"/>
+          <w:szCs w:val="16"/>
+        </w:rPr>
+        <w:t>Figure</w:t>
+      </w:r>
+      <w:r>
+        <w:rPr>
+          <w:rFonts w:hint="eastAsia"/>
+          <w:i/>
+          <w:iCs/>
+          <w:sz w:val="16"/>
+          <w:szCs w:val="16"/>
+          <w:lang w:eastAsia="ko-KR"/>
+        </w:rPr>
+        <w:t xml:space="preserve"> </w:t>
+      </w:r>
+      <w:r>
+        <w:rPr>
+          <w:rFonts w:hint="eastAsia"/>
+          <w:i/>
+          <w:iCs/>
+          <w:sz w:val="16"/>
+          <w:szCs w:val="16"/>
+          <w:lang w:eastAsia="ko-KR"/>
+        </w:rPr>
+        <w:t>1</w:t>
+      </w:r>
+      <w:r>
+        <w:rPr>
+          <w:rFonts w:hint="eastAsia"/>
+          <w:i/>
+          <w:iCs/>
+          <w:sz w:val="16"/>
+          <w:szCs w:val="16"/>
+          <w:lang w:eastAsia="ko-KR"/>
+        </w:rPr>
+        <w:t>9</w:t>
+      </w:r>
+      <w:r>
+        <w:rPr>
+          <w:rFonts w:hint="eastAsia"/>
+          <w:i/>
+          <w:iCs/>
+          <w:sz w:val="16"/>
+          <w:szCs w:val="16"/>
+          <w:lang w:eastAsia="ko-KR"/>
+        </w:rPr>
+        <w:t>:</w:t>
+      </w:r>
+      <w:r>
+        <w:t xml:space="preserve"> </w:t>
+      </w:r>
+      <w:r>
+        <w:rPr>
+          <w:i/>
+          <w:iCs/>
+          <w:sz w:val="16"/>
+          <w:szCs w:val="16"/>
+          <w:lang w:eastAsia="ko-KR"/>
+        </w:rPr>
+        <w:t>Credit point deduction and rental confirmation message</w:t>
+      </w:r>
+      <w:r>
+        <w:rPr>
+          <w:rFonts w:hint="eastAsia"/>
+          <w:i/>
+          <w:iCs/>
+          <w:sz w:val="16"/>
+          <w:szCs w:val="16"/>
+          <w:lang w:eastAsia="ko-KR"/>
+        </w:rPr>
+        <w:t xml:space="preserve"> (Feature 11)</w:t>
+      </w:r>
+    </w:p>
+    <w:p>
+      <w:pPr>
+        <w:jc w:val="center"/>
+        <w:rPr>
+          <w:i/>
+          <w:iCs/>
+          <w:sz w:val="16"/>
+          <w:szCs w:val="16"/>
+          <w:lang w:eastAsia="ko-KR"/>
+        </w:rPr>
+      </w:pPr>
+      <w:r>
+        <w:rPr>
+          <w:i/>
+          <w:iCs/>
+          <w:sz w:val="16"/>
+          <w:szCs w:val="16"/>
+          <w:lang w:eastAsia="ko-KR"/>
+        </w:rPr>
+        <w:drawing>
+          <wp:inline distT="0" distB="0" distL="0" distR="0" wp14:anchorId="775FF1BC" wp14:editId="0A5D18F9">
+            <wp:extent cx="3960000" cy="1733622"/>
+            <wp:effectExtent l="0" t="0" r="2540" b="0"/>
+            <wp:docPr id="2032253010" name="Picture 1" descr="A screenshot of a computer&#10;&#10;AI-generated content may be incorrect."/>
+            <wp:cNvGraphicFramePr>
+              <a:graphicFrameLocks xmlns:a="http://schemas.openxmlformats.org/drawingml/2006/main" noChangeAspect="1"/>
+            </wp:cNvGraphicFramePr>
+            <a:graphic xmlns:a="http://schemas.openxmlformats.org/drawingml/2006/main">
+              <a:graphicData uri="http://schemas.openxmlformats.org/drawingml/2006/picture">
+                <pic:pic xmlns:pic="http://schemas.openxmlformats.org/drawingml/2006/picture">
+                  <pic:nvPicPr>
+                    <pic:cNvPr id="2032253010" name="Picture 1" descr="A screenshot of a computer&#10;&#10;AI-generated content may be incorrect."/>
+                    <pic:cNvPicPr/>
+                  </pic:nvPicPr>
+                  <pic:blipFill>
+                    <a:blip r:embed="rId28"/>
+                    <a:stretch>
+                      <a:fillRect/>
+                    </a:stretch>
+                  </pic:blipFill>
+                  <pic:spPr>
+                    <a:xfrm>
+                      <a:off x="0" y="0"/>
+                      <a:ext cx="3960000" cy="1733622"/>
+                    </a:xfrm>
+                    <a:prstGeom prst="rect">
+                      <a:avLst/>
+                    </a:prstGeom>
+                  </pic:spPr>
+                </pic:pic>
+              </a:graphicData>
+            </a:graphic>
+          </wp:inline>
+        </w:drawing>
+      </w:r>
+    </w:p>
+    <w:p>
+      <w:pPr>
+        <w:jc w:val="center"/>
+        <w:rPr>
+          <w:i/>
+          <w:iCs/>
+          <w:sz w:val="16"/>
+          <w:szCs w:val="16"/>
+          <w:lang w:eastAsia="ko-KR"/>
+        </w:rPr>
+      </w:pPr>
+      <w:r>
+        <w:rPr>
+          <w:i/>
+          <w:iCs/>
+          <w:sz w:val="16"/>
+          <w:szCs w:val="16"/>
+        </w:rPr>
+        <w:t>Figure</w:t>
+      </w:r>
+      <w:r>
+        <w:rPr>
+          <w:rFonts w:hint="eastAsia"/>
+          <w:i/>
+          <w:iCs/>
+          <w:sz w:val="16"/>
+          <w:szCs w:val="16"/>
+          <w:lang w:eastAsia="ko-KR"/>
+        </w:rPr>
+        <w:t xml:space="preserve"> </w:t>
+      </w:r>
+      <w:r>
+        <w:rPr>
+          <w:rFonts w:hint="eastAsia"/>
+          <w:i/>
+          <w:iCs/>
+          <w:sz w:val="16"/>
+          <w:szCs w:val="16"/>
+          <w:lang w:eastAsia="ko-KR"/>
+        </w:rPr>
+        <w:t>2</w:t>
+      </w:r>
+      <w:r>
+        <w:rPr>
+          <w:rFonts w:hint="eastAsia"/>
+          <w:i/>
+          <w:iCs/>
+          <w:sz w:val="16"/>
+          <w:szCs w:val="16"/>
+          <w:lang w:eastAsia="ko-KR"/>
+        </w:rPr>
+        <w:t>0</w:t>
+      </w:r>
+      <w:r>
+        <w:rPr>
+          <w:rFonts w:hint="eastAsia"/>
+          <w:i/>
+          <w:iCs/>
+          <w:sz w:val="16"/>
+          <w:szCs w:val="16"/>
+          <w:lang w:eastAsia="ko-KR"/>
+        </w:rPr>
+        <w:t>:</w:t>
+      </w:r>
+      <w:r>
+        <w:t xml:space="preserve"> </w:t>
+      </w:r>
+      <w:r>
+        <w:rPr>
+          <w:i/>
+          <w:iCs/>
+          <w:sz w:val="16"/>
+          <w:szCs w:val="16"/>
+          <w:lang w:eastAsia="ko-KR"/>
+        </w:rPr>
+        <w:t>Completed rentals available for rating</w:t>
+      </w:r>
+      <w:r>
+        <w:rPr>
+          <w:rFonts w:hint="eastAsia"/>
+          <w:i/>
+          <w:iCs/>
+          <w:sz w:val="16"/>
+          <w:szCs w:val="16"/>
+          <w:lang w:eastAsia="ko-KR"/>
+        </w:rPr>
+        <w:t xml:space="preserve"> (Feature 12)</w:t>
+      </w:r>
+    </w:p>
+    <w:p>
+      <w:pPr>
+        <w:jc w:val="center"/>
+        <w:rPr>
+          <w:i/>
+          <w:iCs/>
+          <w:sz w:val="16"/>
+          <w:szCs w:val="16"/>
+          <w:lang w:eastAsia="ko-KR"/>
+        </w:rPr>
+      </w:pPr>
+      <w:r>
+        <w:rPr>
+          <w:i/>
+          <w:iCs/>
+          <w:sz w:val="16"/>
+          <w:szCs w:val="16"/>
+          <w:lang w:eastAsia="ko-KR"/>
+        </w:rPr>
+        <w:lastRenderedPageBreak/>
+        <w:drawing>
+          <wp:inline distT="0" distB="0" distL="0" distR="0" wp14:anchorId="6A4822AF" wp14:editId="3AF5DA00">
+            <wp:extent cx="3960000" cy="2705737"/>
+            <wp:effectExtent l="0" t="0" r="2540" b="0"/>
+            <wp:docPr id="2105679407" name="Picture 1" descr="A screenshot of a computer&#10;&#10;AI-generated content may be incorrect."/>
+            <wp:cNvGraphicFramePr>
+              <a:graphicFrameLocks xmlns:a="http://schemas.openxmlformats.org/drawingml/2006/main" noChangeAspect="1"/>
+            </wp:cNvGraphicFramePr>
+            <a:graphic xmlns:a="http://schemas.openxmlformats.org/drawingml/2006/main">
+              <a:graphicData uri="http://schemas.openxmlformats.org/drawingml/2006/picture">
+                <pic:pic xmlns:pic="http://schemas.openxmlformats.org/drawingml/2006/picture">
+                  <pic:nvPicPr>
+                    <pic:cNvPr id="2105679407" name="Picture 1" descr="A screenshot of a computer&#10;&#10;AI-generated content may be incorrect."/>
+                    <pic:cNvPicPr/>
+                  </pic:nvPicPr>
+                  <pic:blipFill>
+                    <a:blip r:embed="rId29"/>
+                    <a:stretch>
+                      <a:fillRect/>
+                    </a:stretch>
+                  </pic:blipFill>
+                  <pic:spPr>
+                    <a:xfrm>
+                      <a:off x="0" y="0"/>
+                      <a:ext cx="3960000" cy="2705737"/>
+                    </a:xfrm>
+                    <a:prstGeom prst="rect">
+                      <a:avLst/>
+                    </a:prstGeom>
+                  </pic:spPr>
+                </pic:pic>
+              </a:graphicData>
+            </a:graphic>
+          </wp:inline>
+        </w:drawing>
+      </w:r>
+      <w:r>
+        <w:rPr>
+          <w:i/>
+          <w:iCs/>
+          <w:sz w:val="16"/>
+          <w:szCs w:val="16"/>
+          <w:lang w:eastAsia="ko-KR"/>
+        </w:rPr>
+        <w:br/>
+      </w:r>
+      <w:r>
+        <w:rPr>
+          <w:i/>
+          <w:iCs/>
+          <w:sz w:val="16"/>
+          <w:szCs w:val="16"/>
+        </w:rPr>
+        <w:t>Figure</w:t>
+      </w:r>
+      <w:r>
+        <w:rPr>
+          <w:rFonts w:hint="eastAsia"/>
+          <w:i/>
+          <w:iCs/>
+          <w:sz w:val="16"/>
+          <w:szCs w:val="16"/>
+          <w:lang w:eastAsia="ko-KR"/>
+        </w:rPr>
+        <w:t xml:space="preserve"> </w:t>
+      </w:r>
+      <w:r>
+        <w:rPr>
+          <w:rFonts w:hint="eastAsia"/>
+          <w:i/>
+          <w:iCs/>
+          <w:sz w:val="16"/>
+          <w:szCs w:val="16"/>
+          <w:lang w:eastAsia="ko-KR"/>
+        </w:rPr>
+        <w:t>2</w:t>
+      </w:r>
+      <w:r>
+        <w:rPr>
+          <w:rFonts w:hint="eastAsia"/>
+          <w:i/>
+          <w:iCs/>
+          <w:sz w:val="16"/>
+          <w:szCs w:val="16"/>
+          <w:lang w:eastAsia="ko-KR"/>
+        </w:rPr>
+        <w:t>1</w:t>
+      </w:r>
+      <w:r>
+        <w:rPr>
+          <w:rFonts w:hint="eastAsia"/>
+          <w:i/>
+          <w:iCs/>
+          <w:sz w:val="16"/>
+          <w:szCs w:val="16"/>
+          <w:lang w:eastAsia="ko-KR"/>
+        </w:rPr>
+        <w:t>:</w:t>
+      </w:r>
+      <w:r>
+        <w:t xml:space="preserve"> </w:t>
+      </w:r>
+      <w:r>
+        <w:rPr>
+          <w:i/>
+          <w:iCs/>
+          <w:sz w:val="16"/>
+          <w:szCs w:val="16"/>
+          <w:lang w:eastAsia="ko-KR"/>
+        </w:rPr>
+        <w:t>Rating input interface with 1-5 stars and comment field</w:t>
+      </w:r>
+      <w:r>
+        <w:rPr>
+          <w:rFonts w:hint="eastAsia"/>
+          <w:i/>
+          <w:iCs/>
+          <w:sz w:val="16"/>
+          <w:szCs w:val="16"/>
+          <w:lang w:eastAsia="ko-KR"/>
+        </w:rPr>
+        <w:t xml:space="preserve"> (Feature 12)</w:t>
+      </w:r>
+    </w:p>
+    <w:p>
+      <w:pPr>
+        <w:jc w:val="center"/>
+        <w:rPr>
+          <w:i/>
+          <w:iCs/>
+          <w:sz w:val="16"/>
+          <w:szCs w:val="16"/>
+          <w:lang w:eastAsia="ko-KR"/>
+        </w:rPr>
+      </w:pPr>
+      <w:r>
+        <w:rPr>
+          <w:i/>
+          <w:iCs/>
+          <w:sz w:val="16"/>
+          <w:szCs w:val="16"/>
+          <w:lang w:eastAsia="ko-KR"/>
+        </w:rPr>
+        <w:drawing>
+          <wp:inline distT="0" distB="0" distL="0" distR="0" wp14:anchorId="57445F9A" wp14:editId="3BC99AB2">
+            <wp:extent cx="2520000" cy="3173049"/>
+            <wp:effectExtent l="0" t="0" r="0" b="8890"/>
+            <wp:docPr id="1665250527" name="Picture 1"/>
+            <wp:cNvGraphicFramePr>
+              <a:graphicFrameLocks xmlns:a="http://schemas.openxmlformats.org/drawingml/2006/main" noChangeAspect="1"/>
+            </wp:cNvGraphicFramePr>
+            <a:graphic xmlns:a="http://schemas.openxmlformats.org/drawingml/2006/main">
+              <a:graphicData uri="http://schemas.openxmlformats.org/drawingml/2006/picture">
+                <pic:pic xmlns:pic="http://schemas.openxmlformats.org/drawingml/2006/picture">
+                  <pic:nvPicPr>
+                    <pic:cNvPr id="1665250527" name=""/>
+                    <pic:cNvPicPr/>
+                  </pic:nvPicPr>
+                  <pic:blipFill>
+                    <a:blip r:embed="rId30"/>
+                    <a:stretch>
+                      <a:fillRect/>
+                    </a:stretch>
+                  </pic:blipFill>
+                  <pic:spPr>
+                    <a:xfrm>
+                      <a:off x="0" y="0"/>
+                      <a:ext cx="2520000" cy="3173049"/>
+                    </a:xfrm>
+                    <a:prstGeom prst="rect">
+                      <a:avLst/>
+                    </a:prstGeom>
+                  </pic:spPr>
+                </pic:pic>
+              </a:graphicData>
+            </a:graphic>
+          </wp:inline>
+        </w:drawing>
+      </w:r>
+    </w:p>
+    <w:p>
+      <w:pPr>
+        <w:jc w:val="center"/>
+        <w:rPr>
+          <w:i/>
+          <w:iCs/>
+          <w:sz w:val="16"/>
+          <w:szCs w:val="16"/>
+          <w:lang w:eastAsia="ko-KR"/>
+        </w:rPr>
+      </w:pPr>
+      <w:r>
+        <w:rPr>
+          <w:i/>
+          <w:iCs/>
+          <w:sz w:val="16"/>
+          <w:szCs w:val="16"/>
+        </w:rPr>
+        <w:t>Figure</w:t>
+      </w:r>
+      <w:r>
+        <w:rPr>
+          <w:rFonts w:hint="eastAsia"/>
+          <w:i/>
+          <w:iCs/>
+          <w:sz w:val="16"/>
+          <w:szCs w:val="16"/>
+          <w:lang w:eastAsia="ko-KR"/>
+        </w:rPr>
+        <w:t xml:space="preserve"> </w:t>
+      </w:r>
+      <w:r>
+        <w:rPr>
+          <w:rFonts w:hint="eastAsia"/>
+          <w:i/>
+          <w:iCs/>
+          <w:sz w:val="16"/>
+          <w:szCs w:val="16"/>
+          <w:lang w:eastAsia="ko-KR"/>
+        </w:rPr>
+        <w:t>2</w:t>
+      </w:r>
+      <w:r>
+        <w:rPr>
+          <w:rFonts w:hint="eastAsia"/>
+          <w:i/>
+          <w:iCs/>
+          <w:sz w:val="16"/>
+          <w:szCs w:val="16"/>
+          <w:lang w:eastAsia="ko-KR"/>
+        </w:rPr>
+        <w:t>2</w:t>
+      </w:r>
+      <w:r>
+        <w:rPr>
+          <w:rFonts w:hint="eastAsia"/>
+          <w:i/>
+          <w:iCs/>
+          <w:sz w:val="16"/>
+          <w:szCs w:val="16"/>
+          <w:lang w:eastAsia="ko-KR"/>
+        </w:rPr>
+        <w:t>:</w:t>
+      </w:r>
+      <w:r>
+        <w:t xml:space="preserve"> </w:t>
+      </w:r>
+      <w:r>
+        <w:rPr>
+          <w:i/>
+          <w:iCs/>
+          <w:sz w:val="16"/>
+          <w:szCs w:val="16"/>
+          <w:lang w:eastAsia="ko-KR"/>
+        </w:rPr>
+        <w:t>Aggregated ratings displayed in user profile or motorbike details</w:t>
+      </w:r>
+      <w:r>
+        <w:rPr>
+          <w:rFonts w:hint="eastAsia"/>
+          <w:i/>
+          <w:iCs/>
+          <w:sz w:val="16"/>
+          <w:szCs w:val="16"/>
+          <w:lang w:eastAsia="ko-KR"/>
+        </w:rPr>
+        <w:t xml:space="preserve"> (Feature 13)</w:t>
+      </w:r>
+    </w:p>
+    <w:p>
+      <w:pPr>
+        <w:jc w:val="center"/>
+        <w:rPr>
+          <w:i/>
+          <w:iCs/>
+          <w:sz w:val="16"/>
+          <w:szCs w:val="16"/>
+          <w:lang w:eastAsia="ko-KR"/>
+        </w:rPr>
+      </w:pPr>
+      <w:r>
+        <w:rPr>
+          <w:i/>
+          <w:iCs/>
+          <w:sz w:val="16"/>
+          <w:szCs w:val="16"/>
+          <w:lang w:eastAsia="ko-KR"/>
+        </w:rPr>
+        <w:lastRenderedPageBreak/>
+        <w:drawing>
+          <wp:inline distT="0" distB="0" distL="0" distR="0" wp14:anchorId="5ECD3B3E" wp14:editId="108E7B86">
+            <wp:extent cx="3960000" cy="2985442"/>
+            <wp:effectExtent l="0" t="0" r="2540" b="5715"/>
+            <wp:docPr id="870015333" name="Picture 1" descr="A screenshot of a computer&#10;&#10;AI-generated content may be incorrect."/>
+            <wp:cNvGraphicFramePr>
+              <a:graphicFrameLocks xmlns:a="http://schemas.openxmlformats.org/drawingml/2006/main" noChangeAspect="1"/>
+            </wp:cNvGraphicFramePr>
+            <a:graphic xmlns:a="http://schemas.openxmlformats.org/drawingml/2006/main">
+              <a:graphicData uri="http://schemas.openxmlformats.org/drawingml/2006/picture">
+                <pic:pic xmlns:pic="http://schemas.openxmlformats.org/drawingml/2006/picture">
+                  <pic:nvPicPr>
+                    <pic:cNvPr id="870015333" name="Picture 1" descr="A screenshot of a computer&#10;&#10;AI-generated content may be incorrect."/>
+                    <pic:cNvPicPr/>
+                  </pic:nvPicPr>
+                  <pic:blipFill>
+                    <a:blip r:embed="rId31"/>
+                    <a:stretch>
+                      <a:fillRect/>
+                    </a:stretch>
+                  </pic:blipFill>
+                  <pic:spPr>
+                    <a:xfrm>
+                      <a:off x="0" y="0"/>
+                      <a:ext cx="3960000" cy="2985442"/>
+                    </a:xfrm>
+                    <a:prstGeom prst="rect">
+                      <a:avLst/>
+                    </a:prstGeom>
+                  </pic:spPr>
+                </pic:pic>
+              </a:graphicData>
+            </a:graphic>
+          </wp:inline>
+        </w:drawing>
+      </w:r>
+    </w:p>
+    <w:p>
+      <w:pPr>
+        <w:jc w:val="center"/>
+        <w:rPr>
+          <w:i/>
+          <w:iCs/>
+          <w:sz w:val="16"/>
+          <w:szCs w:val="16"/>
+          <w:lang w:eastAsia="ko-KR"/>
+        </w:rPr>
+      </w:pPr>
+      <w:r>
+        <w:rPr>
+          <w:i/>
+          <w:iCs/>
+          <w:sz w:val="16"/>
+          <w:szCs w:val="16"/>
+        </w:rPr>
+        <w:t>Figure</w:t>
+      </w:r>
+      <w:r>
+        <w:rPr>
+          <w:rFonts w:hint="eastAsia"/>
+          <w:i/>
+          <w:iCs/>
+          <w:sz w:val="16"/>
+          <w:szCs w:val="16"/>
+          <w:lang w:eastAsia="ko-KR"/>
+        </w:rPr>
+        <w:t xml:space="preserve"> </w:t>
+      </w:r>
+      <w:r>
+        <w:rPr>
+          <w:rFonts w:hint="eastAsia"/>
+          <w:i/>
+          <w:iCs/>
+          <w:sz w:val="16"/>
+          <w:szCs w:val="16"/>
+          <w:lang w:eastAsia="ko-KR"/>
+        </w:rPr>
+        <w:t>23: New data added to the system (Feature 14)</w:t>
+      </w:r>
+    </w:p>
+    <w:p>
+      <w:pPr>
+        <w:jc w:val="center"/>
+        <w:rPr>
+          <w:i/>
+          <w:iCs/>
+          <w:sz w:val="16"/>
+          <w:szCs w:val="16"/>
+          <w:lang w:eastAsia="ko-KR"/>
+        </w:rPr>
+      </w:pPr>
+      <w:r>
+        <w:rPr>
+          <w:i/>
+          <w:iCs/>
+          <w:sz w:val="16"/>
+          <w:szCs w:val="16"/>
+          <w:lang w:eastAsia="ko-KR"/>
+        </w:rPr>
+        <w:drawing>
+          <wp:inline distT="0" distB="0" distL="0" distR="0" wp14:anchorId="18E52418" wp14:editId="374E5AD4">
+            <wp:extent cx="3960000" cy="2670520"/>
+            <wp:effectExtent l="0" t="0" r="2540" b="0"/>
+            <wp:docPr id="480098867" name="Picture 1"/>
+            <wp:cNvGraphicFramePr>
+              <a:graphicFrameLocks xmlns:a="http://schemas.openxmlformats.org/drawingml/2006/main" noChangeAspect="1"/>
+            </wp:cNvGraphicFramePr>
+            <a:graphic xmlns:a="http://schemas.openxmlformats.org/drawingml/2006/main">
+              <a:graphicData uri="http://schemas.openxmlformats.org/drawingml/2006/picture">
+                <pic:pic xmlns:pic="http://schemas.openxmlformats.org/drawingml/2006/picture">
+                  <pic:nvPicPr>
+                    <pic:cNvPr id="480098867" name=""/>
+                    <pic:cNvPicPr/>
+                  </pic:nvPicPr>
+                  <pic:blipFill>
+                    <a:blip r:embed="rId32"/>
+                    <a:stretch>
+                      <a:fillRect/>
+                    </a:stretch>
+                  </pic:blipFill>
+                  <pic:spPr>
+                    <a:xfrm>
+                      <a:off x="0" y="0"/>
+                      <a:ext cx="3960000" cy="2670520"/>
+                    </a:xfrm>
+                    <a:prstGeom prst="rect">
+                      <a:avLst/>
+                    </a:prstGeom>
+                  </pic:spPr>
+                </pic:pic>
+              </a:graphicData>
+            </a:graphic>
+          </wp:inline>
+        </w:drawing>
+      </w:r>
+    </w:p>
+    <w:p>
+      <w:pPr>
+        <w:jc w:val="center"/>
+        <w:rPr>
+          <w:rFonts w:hint="eastAsia"/>
+          <w:i/>
+          <w:iCs/>
+          <w:sz w:val="16"/>
+          <w:szCs w:val="16"/>
+          <w:lang w:eastAsia="ko-KR"/>
+        </w:rPr>
+      </w:pPr>
+      <w:r>
+        <w:rPr>
+          <w:i/>
+          <w:iCs/>
+          <w:sz w:val="16"/>
+          <w:szCs w:val="16"/>
+        </w:rPr>
+        <w:t>Figure</w:t>
+      </w:r>
+      <w:r>
+        <w:rPr>
+          <w:rFonts w:hint="eastAsia"/>
+          <w:i/>
+          <w:iCs/>
+          <w:sz w:val="16"/>
+          <w:szCs w:val="16"/>
+          <w:lang w:eastAsia="ko-KR"/>
+        </w:rPr>
+        <w:t xml:space="preserve"> </w:t>
+      </w:r>
+      <w:r>
+        <w:rPr>
+          <w:rFonts w:hint="eastAsia"/>
+          <w:i/>
+          <w:iCs/>
+          <w:sz w:val="16"/>
+          <w:szCs w:val="16"/>
+          <w:lang w:eastAsia="ko-KR"/>
+        </w:rPr>
+        <w:t>2</w:t>
+      </w:r>
+      <w:r>
+        <w:rPr>
+          <w:rFonts w:hint="eastAsia"/>
+          <w:i/>
+          <w:iCs/>
+          <w:sz w:val="16"/>
+          <w:szCs w:val="16"/>
+          <w:lang w:eastAsia="ko-KR"/>
+        </w:rPr>
+        <w:t>4</w:t>
+      </w:r>
+      <w:r>
+        <w:rPr>
+          <w:rFonts w:hint="eastAsia"/>
+          <w:i/>
+          <w:iCs/>
+          <w:sz w:val="16"/>
+          <w:szCs w:val="16"/>
+          <w:lang w:eastAsia="ko-KR"/>
+        </w:rPr>
+        <w:t xml:space="preserve">: </w:t>
+      </w:r>
+      <w:r>
+        <w:rPr>
+          <w:i/>
+          <w:iCs/>
+          <w:sz w:val="16"/>
+          <w:szCs w:val="16"/>
+          <w:lang w:eastAsia="ko-KR"/>
+        </w:rPr>
+        <w:t>Data persistence verification after application restart</w:t>
+      </w:r>
+      <w:r>
+        <w:rPr>
+          <w:rFonts w:hint="eastAsia"/>
+          <w:i/>
+          <w:iCs/>
+          <w:sz w:val="16"/>
+          <w:szCs w:val="16"/>
+          <w:lang w:eastAsia="ko-KR"/>
+        </w:rPr>
+        <w:t xml:space="preserve"> (Feature 14)</w:t>
+      </w:r>
     </w:p>
     <w:p>
       <w:pPr>
@@ -10367,6 +12811,39 @@
     <w:p>
       <w:pPr>
         <w:rPr>
+          <w:rFonts w:cstheme="minorHAnsi"/>
+        </w:rPr>
+      </w:pPr>
+      <w:r>
+        <w:rPr>
+          <w:rFonts w:cstheme="minorHAnsi" w:hint="eastAsia"/>
+          <w:lang w:eastAsia="ko-KR"/>
+        </w:rPr>
+        <w:t>A</w:t>
+      </w:r>
+      <w:r>
+        <w:rPr>
+          <w:rFonts w:cstheme="minorHAnsi"/>
+        </w:rPr>
+        <w:t>dvanced features are implemented and functional</w:t>
+      </w:r>
+      <w:r>
+        <w:rPr>
+          <w:rFonts w:cstheme="minorHAnsi" w:hint="eastAsia"/>
+          <w:lang w:eastAsia="ko-KR"/>
+        </w:rPr>
+        <w:t xml:space="preserve"> as well</w:t>
+      </w:r>
+      <w:r>
+        <w:rPr>
+          <w:rFonts w:cstheme="minorHAnsi"/>
+        </w:rPr>
+        <w:t>. The identity verification system provides a simple verification mechanism with status display. The activity dashboard offers a comprehensive overview of user account status, active rentals, and rental requests, exactly as specified in the requirements.</w:t>
+      </w:r>
+    </w:p>
+    <w:p>
+      <w:pPr>
+        <w:rPr>
           <w:rFonts w:ascii="Segoe UI" w:hAnsi="Segoe UI" w:cs="Segoe UI"/>
           <w:u w:val="single"/>
         </w:rPr>
@@ -10385,6 +12862,309 @@
           <w:u w:val="single"/>
         </w:rPr>
         <w:t>Screenshots of Sample Result:</w:t>
+      </w:r>
+    </w:p>
+    <w:p>
+      <w:pPr>
+        <w:jc w:val="center"/>
+        <w:rPr>
+          <w:rFonts w:ascii="Segoe UI" w:hAnsi="Segoe UI" w:cs="Segoe UI"/>
+          <w:lang w:eastAsia="ko-KR"/>
+        </w:rPr>
+      </w:pPr>
+      <w:r>
+        <w:rPr>
+          <w:rFonts w:ascii="Segoe UI" w:hAnsi="Segoe UI" w:cs="Segoe UI"/>
+        </w:rPr>
+        <w:lastRenderedPageBreak/>
+        <w:drawing>
+          <wp:inline distT="0" distB="0" distL="0" distR="0" wp14:anchorId="2B31B2FE" wp14:editId="29B87CDF">
+            <wp:extent cx="2520000" cy="1958146"/>
+            <wp:effectExtent l="0" t="0" r="0" b="4445"/>
+            <wp:docPr id="589036876" name="Picture 1"/>
+            <wp:cNvGraphicFramePr>
+              <a:graphicFrameLocks xmlns:a="http://schemas.openxmlformats.org/drawingml/2006/main" noChangeAspect="1"/>
+            </wp:cNvGraphicFramePr>
+            <a:graphic xmlns:a="http://schemas.openxmlformats.org/drawingml/2006/main">
+              <a:graphicData uri="http://schemas.openxmlformats.org/drawingml/2006/picture">
+                <pic:pic xmlns:pic="http://schemas.openxmlformats.org/drawingml/2006/picture">
+                  <pic:nvPicPr>
+                    <pic:cNvPr id="589036876" name=""/>
+                    <pic:cNvPicPr/>
+                  </pic:nvPicPr>
+                  <pic:blipFill>
+                    <a:blip r:embed="rId33"/>
+                    <a:stretch>
+                      <a:fillRect/>
+                    </a:stretch>
+                  </pic:blipFill>
+                  <pic:spPr>
+                    <a:xfrm>
+                      <a:off x="0" y="0"/>
+                      <a:ext cx="2520000" cy="1958146"/>
+                    </a:xfrm>
+                    <a:prstGeom prst="rect">
+                      <a:avLst/>
+                    </a:prstGeom>
+                  </pic:spPr>
+                </pic:pic>
+              </a:graphicData>
+            </a:graphic>
+          </wp:inline>
+        </w:drawing>
+      </w:r>
+    </w:p>
+    <w:p>
+      <w:pPr>
+        <w:jc w:val="center"/>
+        <w:rPr>
+          <w:rFonts w:hint="eastAsia"/>
+          <w:i/>
+          <w:iCs/>
+          <w:sz w:val="16"/>
+          <w:szCs w:val="16"/>
+          <w:lang w:eastAsia="ko-KR"/>
+        </w:rPr>
+      </w:pPr>
+      <w:r>
+        <w:rPr>
+          <w:i/>
+          <w:iCs/>
+          <w:sz w:val="16"/>
+          <w:szCs w:val="16"/>
+        </w:rPr>
+        <w:t>Figure</w:t>
+      </w:r>
+      <w:r>
+        <w:rPr>
+          <w:rFonts w:hint="eastAsia"/>
+          <w:i/>
+          <w:iCs/>
+          <w:sz w:val="16"/>
+          <w:szCs w:val="16"/>
+          <w:lang w:eastAsia="ko-KR"/>
+        </w:rPr>
+        <w:t xml:space="preserve"> </w:t>
+      </w:r>
+      <w:r>
+        <w:rPr>
+          <w:rFonts w:hint="eastAsia"/>
+          <w:i/>
+          <w:iCs/>
+          <w:sz w:val="16"/>
+          <w:szCs w:val="16"/>
+          <w:lang w:eastAsia="ko-KR"/>
+        </w:rPr>
+        <w:t>2</w:t>
+      </w:r>
+      <w:r>
+        <w:rPr>
+          <w:rFonts w:hint="eastAsia"/>
+          <w:i/>
+          <w:iCs/>
+          <w:sz w:val="16"/>
+          <w:szCs w:val="16"/>
+          <w:lang w:eastAsia="ko-KR"/>
+        </w:rPr>
+        <w:t>5</w:t>
+      </w:r>
+      <w:r>
+        <w:rPr>
+          <w:rFonts w:hint="eastAsia"/>
+          <w:i/>
+          <w:iCs/>
+          <w:sz w:val="16"/>
+          <w:szCs w:val="16"/>
+          <w:lang w:eastAsia="ko-KR"/>
+        </w:rPr>
+        <w:t xml:space="preserve">: </w:t>
+      </w:r>
+      <w:r>
+        <w:rPr>
+          <w:i/>
+          <w:iCs/>
+          <w:sz w:val="16"/>
+          <w:szCs w:val="16"/>
+          <w:lang w:eastAsia="ko-KR"/>
+        </w:rPr>
+        <w:t>Identity verification menu and verification status display</w:t>
+      </w:r>
+      <w:r>
+        <w:rPr>
+          <w:rFonts w:hint="eastAsia"/>
+          <w:i/>
+          <w:iCs/>
+          <w:sz w:val="16"/>
+          <w:szCs w:val="16"/>
+          <w:lang w:eastAsia="ko-KR"/>
+        </w:rPr>
+        <w:t xml:space="preserve"> </w:t>
+      </w:r>
+      <w:r>
+        <w:rPr>
+          <w:rFonts w:hint="eastAsia"/>
+          <w:i/>
+          <w:iCs/>
+          <w:sz w:val="16"/>
+          <w:szCs w:val="16"/>
+          <w:lang w:eastAsia="ko-KR"/>
+        </w:rPr>
+        <w:t>(</w:t>
+      </w:r>
+      <w:r>
+        <w:rPr>
+          <w:rFonts w:hint="eastAsia"/>
+          <w:i/>
+          <w:iCs/>
+          <w:sz w:val="16"/>
+          <w:szCs w:val="16"/>
+          <w:lang w:eastAsia="ko-KR"/>
+        </w:rPr>
+        <w:t>Advanced feature 1</w:t>
+      </w:r>
+      <w:r>
+        <w:rPr>
+          <w:rFonts w:hint="eastAsia"/>
+          <w:i/>
+          <w:iCs/>
+          <w:sz w:val="16"/>
+          <w:szCs w:val="16"/>
+          <w:lang w:eastAsia="ko-KR"/>
+        </w:rPr>
+        <w:t>)</w:t>
+      </w:r>
+    </w:p>
+    <w:p>
+      <w:pPr>
+        <w:jc w:val="center"/>
+        <w:rPr>
+          <w:rFonts w:ascii="Segoe UI" w:hAnsi="Segoe UI" w:cs="Segoe UI"/>
+          <w:lang w:eastAsia="ko-KR"/>
+        </w:rPr>
+      </w:pPr>
+      <w:r>
+        <w:rPr>
+          <w:rFonts w:ascii="Segoe UI" w:hAnsi="Segoe UI" w:cs="Segoe UI"/>
+          <w:lang w:eastAsia="ko-KR"/>
+        </w:rPr>
+        <w:drawing>
+          <wp:inline distT="0" distB="0" distL="0" distR="0" wp14:anchorId="19A518C4" wp14:editId="7C7DDF40">
+            <wp:extent cx="5400000" cy="2557046"/>
+            <wp:effectExtent l="0" t="0" r="0" b="0"/>
+            <wp:docPr id="1424697799" name="Picture 1"/>
+            <wp:cNvGraphicFramePr>
+              <a:graphicFrameLocks xmlns:a="http://schemas.openxmlformats.org/drawingml/2006/main" noChangeAspect="1"/>
+            </wp:cNvGraphicFramePr>
+            <a:graphic xmlns:a="http://schemas.openxmlformats.org/drawingml/2006/main">
+              <a:graphicData uri="http://schemas.openxmlformats.org/drawingml/2006/picture">
+                <pic:pic xmlns:pic="http://schemas.openxmlformats.org/drawingml/2006/picture">
+                  <pic:nvPicPr>
+                    <pic:cNvPr id="1424697799" name=""/>
+                    <pic:cNvPicPr/>
+                  </pic:nvPicPr>
+                  <pic:blipFill>
+                    <a:blip r:embed="rId34"/>
+                    <a:stretch>
+                      <a:fillRect/>
+                    </a:stretch>
+                  </pic:blipFill>
+                  <pic:spPr>
+                    <a:xfrm>
+                      <a:off x="0" y="0"/>
+                      <a:ext cx="5400000" cy="2557046"/>
+                    </a:xfrm>
+                    <a:prstGeom prst="rect">
+                      <a:avLst/>
+                    </a:prstGeom>
+                  </pic:spPr>
+                </pic:pic>
+              </a:graphicData>
+            </a:graphic>
+          </wp:inline>
+        </w:drawing>
+      </w:r>
+    </w:p>
+    <w:p>
+      <w:pPr>
+        <w:jc w:val="center"/>
+        <w:rPr>
+          <w:rFonts w:ascii="Segoe UI" w:hAnsi="Segoe UI" w:cs="Segoe UI" w:hint="eastAsia"/>
+          <w:lang w:eastAsia="ko-KR"/>
+        </w:rPr>
+      </w:pPr>
+      <w:r>
+        <w:rPr>
+          <w:i/>
+          <w:iCs/>
+          <w:sz w:val="16"/>
+          <w:szCs w:val="16"/>
+        </w:rPr>
+        <w:t>Figure</w:t>
+      </w:r>
+      <w:r>
+        <w:rPr>
+          <w:rFonts w:hint="eastAsia"/>
+          <w:i/>
+          <w:iCs/>
+          <w:sz w:val="16"/>
+          <w:szCs w:val="16"/>
+          <w:lang w:eastAsia="ko-KR"/>
+        </w:rPr>
+        <w:t xml:space="preserve"> </w:t>
+      </w:r>
+      <w:r>
+        <w:rPr>
+          <w:rFonts w:hint="eastAsia"/>
+          <w:i/>
+          <w:iCs/>
+          <w:sz w:val="16"/>
+          <w:szCs w:val="16"/>
+          <w:lang w:eastAsia="ko-KR"/>
+        </w:rPr>
+        <w:t>2</w:t>
+      </w:r>
+      <w:r>
+        <w:rPr>
+          <w:rFonts w:hint="eastAsia"/>
+          <w:i/>
+          <w:iCs/>
+          <w:sz w:val="16"/>
+          <w:szCs w:val="16"/>
+          <w:lang w:eastAsia="ko-KR"/>
+        </w:rPr>
+        <w:t>6</w:t>
+      </w:r>
+      <w:r>
+        <w:rPr>
+          <w:rFonts w:hint="eastAsia"/>
+          <w:i/>
+          <w:iCs/>
+          <w:sz w:val="16"/>
+          <w:szCs w:val="16"/>
+          <w:lang w:eastAsia="ko-KR"/>
+        </w:rPr>
+        <w:t xml:space="preserve">: </w:t>
+      </w:r>
+      <w:r>
+        <w:rPr>
+          <w:i/>
+          <w:iCs/>
+          <w:sz w:val="16"/>
+          <w:szCs w:val="16"/>
+          <w:lang w:eastAsia="ko-KR"/>
+        </w:rPr>
+        <w:t>Activity dashboard showing account overview, active rentals, and rental requests</w:t>
+      </w:r>
+      <w:r>
+        <w:rPr>
+          <w:rFonts w:hint="eastAsia"/>
+          <w:i/>
+          <w:iCs/>
+          <w:sz w:val="16"/>
+          <w:szCs w:val="16"/>
+          <w:lang w:eastAsia="ko-KR"/>
+        </w:rPr>
+        <w:t xml:space="preserve"> (Advanced feature 2)</w:t>
       </w:r>
     </w:p>
     <w:p>
@@ -10553,11 +13333,110 @@
         <w:contextualSpacing w:val="0"/>
         <w:rPr>
           <w:rFonts w:ascii="Segoe UI" w:hAnsi="Segoe UI" w:cs="Segoe UI"/>
+          <w:lang w:eastAsia="ko-KR"/>
         </w:rPr>
       </w:pPr>
     </w:p>
     <w:p>
       <w:pPr>
+        <w:pStyle w:val="ListParagraph"/>
+        <w:spacing w:after="120"/>
+        <w:ind w:left="714"/>
+        <w:contextualSpacing w:val="0"/>
+        <w:rPr>
+          <w:rFonts w:ascii="Segoe UI" w:hAnsi="Segoe UI" w:cs="Segoe UI" w:hint="eastAsia"/>
+          <w:lang w:eastAsia="ko-KR"/>
+        </w:rPr>
+      </w:pPr>
+      <w:r>
+        <w:rPr>
+          <w:rFonts w:ascii="Segoe UI" w:hAnsi="Segoe UI" w:cs="Segoe UI" w:hint="eastAsia"/>
+          <w:lang w:eastAsia="ko-KR"/>
+        </w:rPr>
+        <w:t xml:space="preserve">-&gt; </w:t>
+      </w:r>
+      <w:r>
+        <w:rPr>
+          <w:rFonts w:ascii="Segoe UI" w:hAnsi="Segoe UI" w:cs="Segoe UI"/>
+          <w:lang w:eastAsia="ko-KR"/>
+        </w:rPr>
+        <w:t xml:space="preserve">The final implementation does not completely match our initial class diagram. During implementation, we encountered several logical issues that required design modifications. For example, our initial date validation logic used simple string comparison, which caused errors when comparing dates like "09/09/2025" and "01/10/2025". This led us to add new validation methods to the </w:t>
+      </w:r>
+      <w:proofErr w:type="spellStart"/>
+      <w:r>
+        <w:rPr>
+          <w:rFonts w:ascii="Segoe UI" w:hAnsi="Segoe UI" w:cs="Segoe UI"/>
+          <w:lang w:eastAsia="ko-KR"/>
+        </w:rPr>
+        <w:t>BookingManager</w:t>
+      </w:r>
+      <w:proofErr w:type="spellEnd"/>
+      <w:r>
+        <w:rPr>
+          <w:rFonts w:ascii="Segoe UI" w:hAnsi="Segoe UI" w:cs="Segoe UI"/>
+          <w:lang w:eastAsia="ko-KR"/>
+        </w:rPr>
+        <w:t xml:space="preserve"> class. Additionally, the original single UI class became too complex during development, so we modularized it into seven specialized classes (</w:t>
+      </w:r>
+      <w:proofErr w:type="spellStart"/>
+      <w:r>
+        <w:rPr>
+          <w:rFonts w:ascii="Segoe UI" w:hAnsi="Segoe UI" w:cs="Segoe UI"/>
+          <w:lang w:eastAsia="ko-KR"/>
+        </w:rPr>
+        <w:t>UICore</w:t>
+      </w:r>
+      <w:proofErr w:type="spellEnd"/>
+      <w:r>
+        <w:rPr>
+          <w:rFonts w:ascii="Segoe UI" w:hAnsi="Segoe UI" w:cs="Segoe UI"/>
+          <w:lang w:eastAsia="ko-KR"/>
+        </w:rPr>
+        <w:t xml:space="preserve">, </w:t>
+      </w:r>
+      <w:proofErr w:type="spellStart"/>
+      <w:r>
+        <w:rPr>
+          <w:rFonts w:ascii="Segoe UI" w:hAnsi="Segoe UI" w:cs="Segoe UI"/>
+          <w:lang w:eastAsia="ko-KR"/>
+        </w:rPr>
+        <w:t>UIProfile</w:t>
+      </w:r>
+      <w:proofErr w:type="spellEnd"/>
+      <w:r>
+        <w:rPr>
+          <w:rFonts w:ascii="Segoe UI" w:hAnsi="Segoe UI" w:cs="Segoe UI"/>
+          <w:lang w:eastAsia="ko-KR"/>
+        </w:rPr>
+        <w:t xml:space="preserve">, </w:t>
+      </w:r>
+      <w:proofErr w:type="spellStart"/>
+      <w:r>
+        <w:rPr>
+          <w:rFonts w:ascii="Segoe UI" w:hAnsi="Segoe UI" w:cs="Segoe UI"/>
+          <w:lang w:eastAsia="ko-KR"/>
+        </w:rPr>
+        <w:t>UIMotorbike</w:t>
+      </w:r>
+      <w:proofErr w:type="spellEnd"/>
+      <w:r>
+        <w:rPr>
+          <w:rFonts w:ascii="Segoe UI" w:hAnsi="Segoe UI" w:cs="Segoe UI"/>
+          <w:lang w:eastAsia="ko-KR"/>
+        </w:rPr>
+        <w:t xml:space="preserve">, etc.). We also discovered the need for data persistence methods and file management attributes that weren't in our initial design. While </w:t>
+      </w:r>
+      <w:r>
+        <w:rPr>
+          <w:rFonts w:ascii="Segoe UI" w:hAnsi="Segoe UI" w:cs="Segoe UI"/>
+          <w:lang w:eastAsia="ko-KR"/>
+        </w:rPr>
+        <w:lastRenderedPageBreak/>
+        <w:t>the class diagram provided a solid foundation for planning and team communication, the practical implementation revealed requirements and logical issues that necessitated these changes. This iterative process of design refinement during development shows that real-world implementation often requires adaptation and improvement beyond the initial design</w:t>
+      </w:r>
+    </w:p>
+    <w:p>
+      <w:pPr>
         <w:pStyle w:val="Heading1"/>
         <w:rPr>
           <w:spacing w:val="-10"/>
@@ -10569,12 +13448,12 @@
       </w:r>
     </w:p>
     <w:sectPr>
-      <w:headerReference w:type="even" r:id="rId20"/>
-      <w:headerReference w:type="default" r:id="rId21"/>
-      <w:footerReference w:type="even" r:id="rId22"/>
-      <w:footerReference w:type="default" r:id="rId23"/>
-      <w:headerReference w:type="first" r:id="rId24"/>
-      <w:footerReference w:type="first" r:id="rId25"/>
+      <w:headerReference w:type="even" r:id="rId35"/>
+      <w:headerReference w:type="default" r:id="rId36"/>
+      <w:footerReference w:type="even" r:id="rId37"/>
+      <w:footerReference w:type="default" r:id="rId38"/>
+      <w:headerReference w:type="first" r:id="rId39"/>
+      <w:footerReference w:type="first" r:id="rId40"/>
       <w:pgSz w:w="11906" w:h="16838" w:code="9"/>
       <w:pgMar w:top="1418" w:right="758" w:bottom="1135" w:left="1440" w:header="708" w:footer="567" w:gutter="0"/>
       <w:pgNumType w:start="1"/>
@@ -13582,7 +16461,7 @@
   <w:style w:type="paragraph" w:default="1" w:styleId="Normal">
     <w:name w:val="Normal"/>
     <w:qFormat/>
-    <w:rsid w:val="00C92C35"/>
+    <w:rsid w:val="006B5008"/>
     <w:pPr>
       <w:spacing w:line="256" w:lineRule="auto"/>
     </w:pPr>

</xml_diff>